<commit_message>
Hier staan alle documentaties uitgewerkt
</commit_message>
<xml_diff>
--- a/Project4Datamodel.docx
+++ b/Project4Datamodel.docx
@@ -9,6 +9,7 @@
           <w:lang w:val="en-GB"/>
         </w:rPr>
       </w:pPr>
+      <w:proofErr w:type="spellStart"/>
       <w:r>
         <w:rPr>
           <w:lang w:val="en-GB"/>
@@ -21,20 +22,7 @@
         </w:rPr>
         <w:t>atamodel</w:t>
       </w:r>
-    </w:p>
-    <w:p>
-      <w:pPr>
-        <w:pStyle w:val="Kop2"/>
-        <w:rPr>
-          <w:lang w:val="en-GB"/>
-        </w:rPr>
-      </w:pPr>
-      <w:r>
-        <w:rPr>
-          <w:lang w:val="en-GB"/>
-        </w:rPr>
-        <w:t xml:space="preserve">Entiteit: </w:t>
-      </w:r>
+      <w:proofErr w:type="spellEnd"/>
     </w:p>
     <w:tbl>
       <w:tblPr>
@@ -80,15 +68,18 @@
           </w:tcPr>
           <w:p>
             <w:pPr>
-              <w:rPr>
-                <w:lang w:val="en-GB"/>
-              </w:rPr>
-            </w:pPr>
-            <w:r>
-              <w:rPr>
-                <w:lang w:val="en-GB"/>
-              </w:rPr>
-              <w:t>Meals</w:t>
+              <w:tabs>
+                <w:tab w:val="left" w:pos="924"/>
+              </w:tabs>
+              <w:rPr>
+                <w:lang w:val="en-GB"/>
+              </w:rPr>
+            </w:pPr>
+            <w:r>
+              <w:rPr>
+                <w:lang w:val="en-GB"/>
+              </w:rPr>
+              <w:t>users</w:t>
             </w:r>
           </w:p>
         </w:tc>
@@ -124,6 +115,210 @@
             <w:gridSpan w:val="3"/>
           </w:tcPr>
           <w:p>
+            <w:r>
+              <w:t>De gebruikers die gebruik gaan maken van de applicatie</w:t>
+            </w:r>
+          </w:p>
+        </w:tc>
+      </w:tr>
+      <w:tr>
+        <w:tc>
+          <w:tcPr>
+            <w:tcW w:w="1349" w:type="dxa"/>
+            <w:shd w:val="clear" w:color="auto" w:fill="002060"/>
+          </w:tcPr>
+          <w:p>
+            <w:pPr>
+              <w:rPr>
+                <w:lang w:val="en-GB"/>
+              </w:rPr>
+            </w:pPr>
+            <w:r>
+              <w:rPr>
+                <w:lang w:val="en-GB"/>
+              </w:rPr>
+              <w:t>Column</w:t>
+            </w:r>
+          </w:p>
+        </w:tc>
+        <w:tc>
+          <w:tcPr>
+            <w:tcW w:w="1549" w:type="dxa"/>
+            <w:shd w:val="clear" w:color="auto" w:fill="002060"/>
+          </w:tcPr>
+          <w:p>
+            <w:pPr>
+              <w:rPr>
+                <w:lang w:val="en-GB"/>
+              </w:rPr>
+            </w:pPr>
+            <w:r>
+              <w:rPr>
+                <w:lang w:val="en-GB"/>
+              </w:rPr>
+              <w:t>Type</w:t>
+            </w:r>
+          </w:p>
+        </w:tc>
+        <w:tc>
+          <w:tcPr>
+            <w:tcW w:w="1136" w:type="dxa"/>
+            <w:shd w:val="clear" w:color="auto" w:fill="002060"/>
+          </w:tcPr>
+          <w:p>
+            <w:pPr>
+              <w:rPr>
+                <w:lang w:val="en-GB"/>
+              </w:rPr>
+            </w:pPr>
+            <w:r>
+              <w:rPr>
+                <w:lang w:val="en-GB"/>
+              </w:rPr>
+              <w:t>Required</w:t>
+            </w:r>
+          </w:p>
+        </w:tc>
+        <w:tc>
+          <w:tcPr>
+            <w:tcW w:w="5033" w:type="dxa"/>
+            <w:shd w:val="clear" w:color="auto" w:fill="002060"/>
+          </w:tcPr>
+          <w:p>
+            <w:pPr>
+              <w:rPr>
+                <w:lang w:val="en-GB"/>
+              </w:rPr>
+            </w:pPr>
+            <w:r>
+              <w:rPr>
+                <w:lang w:val="en-GB"/>
+              </w:rPr>
+              <w:t>Remarks</w:t>
+            </w:r>
+          </w:p>
+        </w:tc>
+      </w:tr>
+      <w:tr>
+        <w:tc>
+          <w:tcPr>
+            <w:tcW w:w="1349" w:type="dxa"/>
+          </w:tcPr>
+          <w:p>
+            <w:pPr>
+              <w:rPr>
+                <w:lang w:val="en-GB"/>
+              </w:rPr>
+            </w:pPr>
+            <w:proofErr w:type="spellStart"/>
+            <w:r>
+              <w:rPr>
+                <w:lang w:val="en-GB"/>
+              </w:rPr>
+              <w:t>userID</w:t>
+            </w:r>
+            <w:proofErr w:type="spellEnd"/>
+          </w:p>
+        </w:tc>
+        <w:tc>
+          <w:tcPr>
+            <w:tcW w:w="1549" w:type="dxa"/>
+          </w:tcPr>
+          <w:p>
+            <w:pPr>
+              <w:rPr>
+                <w:lang w:val="en-GB"/>
+              </w:rPr>
+            </w:pPr>
+            <w:r>
+              <w:rPr>
+                <w:lang w:val="en-GB"/>
+              </w:rPr>
+              <w:t>I</w:t>
+            </w:r>
+            <w:r>
+              <w:rPr>
+                <w:lang w:val="en-GB"/>
+              </w:rPr>
+              <w:t>nt</w:t>
+            </w:r>
+            <w:r>
+              <w:rPr>
+                <w:lang w:val="en-GB"/>
+              </w:rPr>
+              <w:t>(11)</w:t>
+            </w:r>
+          </w:p>
+        </w:tc>
+        <w:tc>
+          <w:tcPr>
+            <w:tcW w:w="1136" w:type="dxa"/>
+          </w:tcPr>
+          <w:p>
+            <w:pPr>
+              <w:rPr>
+                <w:lang w:val="en-GB"/>
+              </w:rPr>
+            </w:pPr>
+            <w:r>
+              <w:rPr>
+                <w:lang w:val="en-GB"/>
+              </w:rPr>
+              <w:t>Ja</w:t>
+            </w:r>
+          </w:p>
+        </w:tc>
+        <w:tc>
+          <w:tcPr>
+            <w:tcW w:w="5033" w:type="dxa"/>
+          </w:tcPr>
+          <w:p>
+            <w:pPr>
+              <w:rPr>
+                <w:lang w:val="en-GB"/>
+              </w:rPr>
+            </w:pPr>
+            <w:r>
+              <w:rPr>
+                <w:lang w:val="en-GB"/>
+              </w:rPr>
+              <w:t>Auto increment</w:t>
+            </w:r>
+          </w:p>
+        </w:tc>
+      </w:tr>
+      <w:tr>
+        <w:tc>
+          <w:tcPr>
+            <w:tcW w:w="1349" w:type="dxa"/>
+          </w:tcPr>
+          <w:p>
+            <w:pPr>
+              <w:rPr>
+                <w:lang w:val="en-GB"/>
+              </w:rPr>
+            </w:pPr>
+            <w:proofErr w:type="spellStart"/>
+            <w:r>
+              <w:rPr>
+                <w:lang w:val="en-GB"/>
+              </w:rPr>
+              <w:t>firstname</w:t>
+            </w:r>
+            <w:proofErr w:type="spellEnd"/>
+          </w:p>
+        </w:tc>
+        <w:tc>
+          <w:tcPr>
+            <w:tcW w:w="1549" w:type="dxa"/>
+          </w:tcPr>
+          <w:p>
+            <w:pPr>
+              <w:rPr>
+                <w:lang w:val="en-GB"/>
+              </w:rPr>
+            </w:pPr>
+            <w:proofErr w:type="spellStart"/>
             <w:r>
               <w:rPr>
                 <w:rStyle w:val="markedcontent"/>
@@ -131,174 +326,9 @@
                 <w:sz w:val="20"/>
                 <w:szCs w:val="20"/>
               </w:rPr>
-              <w:t>De maaltijden die het restaurant aan haar klanten aanbiedt</w:t>
-            </w:r>
-          </w:p>
-        </w:tc>
-      </w:tr>
-      <w:tr>
-        <w:tc>
-          <w:tcPr>
-            <w:tcW w:w="1349" w:type="dxa"/>
-            <w:shd w:val="clear" w:color="auto" w:fill="002060"/>
-          </w:tcPr>
-          <w:p>
-            <w:pPr>
-              <w:rPr>
-                <w:lang w:val="en-GB"/>
-              </w:rPr>
-            </w:pPr>
-            <w:r>
-              <w:rPr>
-                <w:lang w:val="en-GB"/>
-              </w:rPr>
-              <w:t>Column</w:t>
-            </w:r>
-          </w:p>
-        </w:tc>
-        <w:tc>
-          <w:tcPr>
-            <w:tcW w:w="1549" w:type="dxa"/>
-            <w:shd w:val="clear" w:color="auto" w:fill="002060"/>
-          </w:tcPr>
-          <w:p>
-            <w:pPr>
-              <w:rPr>
-                <w:lang w:val="en-GB"/>
-              </w:rPr>
-            </w:pPr>
-            <w:r>
-              <w:rPr>
-                <w:lang w:val="en-GB"/>
-              </w:rPr>
-              <w:t>Type</w:t>
-            </w:r>
-          </w:p>
-        </w:tc>
-        <w:tc>
-          <w:tcPr>
-            <w:tcW w:w="1136" w:type="dxa"/>
-            <w:shd w:val="clear" w:color="auto" w:fill="002060"/>
-          </w:tcPr>
-          <w:p>
-            <w:pPr>
-              <w:rPr>
-                <w:lang w:val="en-GB"/>
-              </w:rPr>
-            </w:pPr>
-            <w:r>
-              <w:rPr>
-                <w:lang w:val="en-GB"/>
-              </w:rPr>
-              <w:t>Required</w:t>
-            </w:r>
-          </w:p>
-        </w:tc>
-        <w:tc>
-          <w:tcPr>
-            <w:tcW w:w="5033" w:type="dxa"/>
-            <w:shd w:val="clear" w:color="auto" w:fill="002060"/>
-          </w:tcPr>
-          <w:p>
-            <w:pPr>
-              <w:rPr>
-                <w:lang w:val="en-GB"/>
-              </w:rPr>
-            </w:pPr>
-            <w:r>
-              <w:rPr>
-                <w:lang w:val="en-GB"/>
-              </w:rPr>
-              <w:t>Remarks</w:t>
-            </w:r>
-          </w:p>
-        </w:tc>
-      </w:tr>
-      <w:tr>
-        <w:tc>
-          <w:tcPr>
-            <w:tcW w:w="1349" w:type="dxa"/>
-          </w:tcPr>
-          <w:p>
-            <w:pPr>
-              <w:rPr>
-                <w:lang w:val="en-GB"/>
-              </w:rPr>
-            </w:pPr>
-            <w:r>
-              <w:rPr>
-                <w:lang w:val="en-GB"/>
-              </w:rPr>
-              <w:t>MealID</w:t>
-            </w:r>
-          </w:p>
-        </w:tc>
-        <w:tc>
-          <w:tcPr>
-            <w:tcW w:w="1549" w:type="dxa"/>
-          </w:tcPr>
-          <w:p>
-            <w:pPr>
-              <w:rPr>
-                <w:lang w:val="en-GB"/>
-              </w:rPr>
-            </w:pPr>
-            <w:r>
-              <w:rPr>
-                <w:lang w:val="en-GB"/>
-              </w:rPr>
-              <w:t>int</w:t>
-            </w:r>
-          </w:p>
-        </w:tc>
-        <w:tc>
-          <w:tcPr>
-            <w:tcW w:w="1136" w:type="dxa"/>
-          </w:tcPr>
-          <w:p>
-            <w:pPr>
-              <w:rPr>
-                <w:lang w:val="en-GB"/>
-              </w:rPr>
-            </w:pPr>
-            <w:r>
-              <w:rPr>
-                <w:lang w:val="en-GB"/>
-              </w:rPr>
-              <w:t>Ja</w:t>
-            </w:r>
-          </w:p>
-        </w:tc>
-        <w:tc>
-          <w:tcPr>
-            <w:tcW w:w="5033" w:type="dxa"/>
-          </w:tcPr>
-          <w:p>
-            <w:pPr>
-              <w:rPr>
-                <w:lang w:val="en-GB"/>
-              </w:rPr>
-            </w:pPr>
-            <w:r>
-              <w:rPr>
-                <w:lang w:val="en-GB"/>
-              </w:rPr>
-              <w:t>Auto increment</w:t>
-            </w:r>
-          </w:p>
-        </w:tc>
-      </w:tr>
-      <w:tr>
-        <w:tc>
-          <w:tcPr>
-            <w:tcW w:w="1349" w:type="dxa"/>
-          </w:tcPr>
-          <w:p>
-            <w:pPr>
-              <w:rPr>
-                <w:lang w:val="en-GB"/>
-              </w:rPr>
-            </w:pPr>
+              <w:t>varchar</w:t>
+            </w:r>
+            <w:proofErr w:type="spellEnd"/>
             <w:r>
               <w:rPr>
                 <w:rStyle w:val="markedcontent"/>
@@ -306,21 +336,8 @@
                 <w:sz w:val="20"/>
                 <w:szCs w:val="20"/>
               </w:rPr>
-              <w:t>Name</w:t>
-            </w:r>
-          </w:p>
-        </w:tc>
-        <w:tc>
-          <w:tcPr>
-            <w:tcW w:w="1549" w:type="dxa"/>
-          </w:tcPr>
-          <w:p>
-            <w:pPr>
-              <w:rPr>
-                <w:lang w:val="en-GB"/>
-              </w:rPr>
-            </w:pPr>
-            <w:proofErr w:type="spellStart"/>
+              <w:t>(50</w:t>
+            </w:r>
             <w:r>
               <w:rPr>
                 <w:rStyle w:val="markedcontent"/>
@@ -328,9 +345,53 @@
                 <w:sz w:val="20"/>
                 <w:szCs w:val="20"/>
               </w:rPr>
-              <w:t>varchar</w:t>
-            </w:r>
-            <w:proofErr w:type="spellEnd"/>
+              <w:t>)</w:t>
+            </w:r>
+          </w:p>
+        </w:tc>
+        <w:tc>
+          <w:tcPr>
+            <w:tcW w:w="1136" w:type="dxa"/>
+          </w:tcPr>
+          <w:p>
+            <w:pPr>
+              <w:rPr>
+                <w:lang w:val="en-GB"/>
+              </w:rPr>
+            </w:pPr>
+            <w:r>
+              <w:rPr>
+                <w:lang w:val="en-GB"/>
+              </w:rPr>
+              <w:t>Ja</w:t>
+            </w:r>
+          </w:p>
+        </w:tc>
+        <w:tc>
+          <w:tcPr>
+            <w:tcW w:w="5033" w:type="dxa"/>
+          </w:tcPr>
+          <w:p>
+            <w:pPr>
+              <w:rPr>
+                <w:lang w:val="en-GB"/>
+              </w:rPr>
+            </w:pPr>
+          </w:p>
+        </w:tc>
+      </w:tr>
+      <w:tr>
+        <w:tc>
+          <w:tcPr>
+            <w:tcW w:w="1349" w:type="dxa"/>
+          </w:tcPr>
+          <w:p>
+            <w:pPr>
+              <w:rPr>
+                <w:lang w:val="en-GB"/>
+              </w:rPr>
+            </w:pPr>
+            <w:proofErr w:type="spellStart"/>
             <w:r>
               <w:rPr>
                 <w:rStyle w:val="markedcontent"/>
@@ -338,8 +399,22 @@
                 <w:sz w:val="20"/>
                 <w:szCs w:val="20"/>
               </w:rPr>
-              <w:t>(50</w:t>
-            </w:r>
+              <w:t>lastname</w:t>
+            </w:r>
+            <w:proofErr w:type="spellEnd"/>
+          </w:p>
+        </w:tc>
+        <w:tc>
+          <w:tcPr>
+            <w:tcW w:w="1549" w:type="dxa"/>
+          </w:tcPr>
+          <w:p>
+            <w:pPr>
+              <w:rPr>
+                <w:lang w:val="en-GB"/>
+              </w:rPr>
+            </w:pPr>
+            <w:proofErr w:type="spellStart"/>
             <w:r>
               <w:rPr>
                 <w:rStyle w:val="markedcontent"/>
@@ -347,52 +422,9 @@
                 <w:sz w:val="20"/>
                 <w:szCs w:val="20"/>
               </w:rPr>
-              <w:t>)</w:t>
-            </w:r>
-          </w:p>
-        </w:tc>
-        <w:tc>
-          <w:tcPr>
-            <w:tcW w:w="1136" w:type="dxa"/>
-          </w:tcPr>
-          <w:p>
-            <w:pPr>
-              <w:rPr>
-                <w:lang w:val="en-GB"/>
-              </w:rPr>
-            </w:pPr>
-            <w:r>
-              <w:rPr>
-                <w:lang w:val="en-GB"/>
-              </w:rPr>
-              <w:t>Ja</w:t>
-            </w:r>
-          </w:p>
-        </w:tc>
-        <w:tc>
-          <w:tcPr>
-            <w:tcW w:w="5033" w:type="dxa"/>
-          </w:tcPr>
-          <w:p>
-            <w:pPr>
-              <w:rPr>
-                <w:lang w:val="en-GB"/>
-              </w:rPr>
-            </w:pPr>
-          </w:p>
-        </w:tc>
-      </w:tr>
-      <w:tr>
-        <w:tc>
-          <w:tcPr>
-            <w:tcW w:w="1349" w:type="dxa"/>
-          </w:tcPr>
-          <w:p>
-            <w:pPr>
-              <w:rPr>
-                <w:lang w:val="en-GB"/>
-              </w:rPr>
-            </w:pPr>
+              <w:t>varchar</w:t>
+            </w:r>
+            <w:proofErr w:type="spellEnd"/>
             <w:r>
               <w:rPr>
                 <w:rStyle w:val="markedcontent"/>
@@ -400,25 +432,7 @@
                 <w:sz w:val="20"/>
                 <w:szCs w:val="20"/>
               </w:rPr>
-              <w:t>Description</w:t>
-            </w:r>
-          </w:p>
-        </w:tc>
-        <w:tc>
-          <w:tcPr>
-            <w:tcW w:w="1549" w:type="dxa"/>
-          </w:tcPr>
-          <w:p>
-            <w:pPr>
-              <w:rPr>
-                <w:lang w:val="en-GB"/>
-              </w:rPr>
-            </w:pPr>
-            <w:r>
-              <w:rPr>
-                <w:lang w:val="en-GB"/>
-              </w:rPr>
-              <w:t>text</w:t>
+              <w:t>(50)</w:t>
             </w:r>
           </w:p>
         </w:tc>
@@ -432,133 +446,14 @@
                 <w:lang w:val="en-GB"/>
               </w:rPr>
             </w:pPr>
-            <w:r>
-              <w:rPr>
-                <w:lang w:val="en-GB"/>
-              </w:rPr>
-              <w:t>Nee</w:t>
-            </w:r>
-          </w:p>
-        </w:tc>
-        <w:tc>
-          <w:tcPr>
-            <w:tcW w:w="5033" w:type="dxa"/>
-          </w:tcPr>
-          <w:p>
-            <w:pPr>
-              <w:rPr>
-                <w:lang w:val="en-GB"/>
-              </w:rPr>
-            </w:pPr>
-          </w:p>
-        </w:tc>
-      </w:tr>
-      <w:tr>
-        <w:tc>
-          <w:tcPr>
-            <w:tcW w:w="1349" w:type="dxa"/>
-          </w:tcPr>
-          <w:p>
-            <w:pPr>
-              <w:rPr>
-                <w:lang w:val="en-GB"/>
-              </w:rPr>
-            </w:pPr>
-            <w:r>
-              <w:rPr>
-                <w:lang w:val="en-GB"/>
-              </w:rPr>
-              <w:t>Price</w:t>
-            </w:r>
-          </w:p>
-        </w:tc>
-        <w:tc>
-          <w:tcPr>
-            <w:tcW w:w="1549" w:type="dxa"/>
-          </w:tcPr>
-          <w:p>
-            <w:pPr>
-              <w:rPr>
-                <w:lang w:val="en-GB"/>
-              </w:rPr>
-            </w:pPr>
-            <w:r>
-              <w:rPr>
-                <w:rStyle w:val="markedcontent"/>
-                <w:rFonts w:ascii="Arial" w:hAnsi="Arial" w:cs="Arial"/>
-                <w:sz w:val="20"/>
-                <w:szCs w:val="20"/>
-              </w:rPr>
-              <w:t>decimal(18,2</w:t>
-            </w:r>
-          </w:p>
-        </w:tc>
-        <w:tc>
-          <w:tcPr>
-            <w:tcW w:w="1136" w:type="dxa"/>
-          </w:tcPr>
-          <w:p>
-            <w:pPr>
-              <w:rPr>
-                <w:lang w:val="en-GB"/>
-              </w:rPr>
-            </w:pPr>
+            <w:proofErr w:type="spellStart"/>
             <w:r>
               <w:rPr>
                 <w:lang w:val="en-GB"/>
               </w:rPr>
               <w:t>Ja</w:t>
             </w:r>
-          </w:p>
-        </w:tc>
-        <w:tc>
-          <w:tcPr>
-            <w:tcW w:w="5033" w:type="dxa"/>
-          </w:tcPr>
-          <w:p>
-            <w:pPr>
-              <w:rPr>
-                <w:lang w:val="en-GB"/>
-              </w:rPr>
-            </w:pPr>
-          </w:p>
-        </w:tc>
-      </w:tr>
-      <w:tr>
-        <w:tc>
-          <w:tcPr>
-            <w:tcW w:w="1349" w:type="dxa"/>
-          </w:tcPr>
-          <w:p>
-            <w:pPr>
-              <w:rPr>
-                <w:lang w:val="en-GB"/>
-              </w:rPr>
-            </w:pPr>
-          </w:p>
-        </w:tc>
-        <w:tc>
-          <w:tcPr>
-            <w:tcW w:w="1549" w:type="dxa"/>
-          </w:tcPr>
-          <w:p>
-            <w:pPr>
-              <w:rPr>
-                <w:lang w:val="en-GB"/>
-              </w:rPr>
-            </w:pPr>
-          </w:p>
-        </w:tc>
-        <w:tc>
-          <w:tcPr>
-            <w:tcW w:w="1136" w:type="dxa"/>
-          </w:tcPr>
-          <w:p>
-            <w:pPr>
-              <w:rPr>
-                <w:lang w:val="en-GB"/>
-              </w:rPr>
-            </w:pPr>
+            <w:proofErr w:type="spellEnd"/>
           </w:p>
         </w:tc>
         <w:tc>
@@ -590,7 +485,7 @@
               <w:rPr>
                 <w:lang w:val="en-GB"/>
               </w:rPr>
-              <w:t>Index</w:t>
+              <w:t>Relations</w:t>
             </w:r>
           </w:p>
         </w:tc>
@@ -630,7 +525,7 @@
               <w:rPr>
                 <w:lang w:val="en-GB"/>
               </w:rPr>
-              <w:t>IX_Name</w:t>
+              <w:t>X</w:t>
             </w:r>
           </w:p>
         </w:tc>
@@ -640,121 +535,16 @@
             <w:gridSpan w:val="3"/>
           </w:tcPr>
           <w:p>
-            <w:pPr>
-              <w:rPr>
-                <w:lang w:val="en-GB"/>
-              </w:rPr>
-            </w:pPr>
-            <w:r>
-              <w:rPr>
-                <w:rStyle w:val="markedcontent"/>
-                <w:rFonts w:ascii="Arial" w:hAnsi="Arial" w:cs="Arial"/>
-                <w:sz w:val="20"/>
-                <w:szCs w:val="20"/>
-              </w:rPr>
-              <w:t>Name moet uniek zijn</w:t>
-            </w:r>
-          </w:p>
-        </w:tc>
-      </w:tr>
-      <w:tr>
-        <w:tc>
-          <w:tcPr>
-            <w:tcW w:w="1349" w:type="dxa"/>
-          </w:tcPr>
-          <w:p>
-            <w:pPr>
-              <w:rPr>
-                <w:lang w:val="en-GB"/>
-              </w:rPr>
-            </w:pPr>
-          </w:p>
-        </w:tc>
-        <w:tc>
-          <w:tcPr>
-            <w:tcW w:w="7718" w:type="dxa"/>
-            <w:gridSpan w:val="3"/>
-          </w:tcPr>
-          <w:p>
-            <w:pPr>
-              <w:rPr>
-                <w:lang w:val="en-GB"/>
-              </w:rPr>
-            </w:pPr>
-          </w:p>
-        </w:tc>
-      </w:tr>
-      <w:tr>
-        <w:tc>
-          <w:tcPr>
-            <w:tcW w:w="1349" w:type="dxa"/>
-            <w:shd w:val="clear" w:color="auto" w:fill="002060"/>
-          </w:tcPr>
-          <w:p>
-            <w:pPr>
-              <w:rPr>
-                <w:lang w:val="en-GB"/>
-              </w:rPr>
-            </w:pPr>
-            <w:r>
-              <w:rPr>
-                <w:lang w:val="en-GB"/>
-              </w:rPr>
-              <w:t>Relations</w:t>
-            </w:r>
-          </w:p>
-        </w:tc>
-        <w:tc>
-          <w:tcPr>
-            <w:tcW w:w="7718" w:type="dxa"/>
-            <w:gridSpan w:val="3"/>
-            <w:shd w:val="clear" w:color="auto" w:fill="002060"/>
-          </w:tcPr>
-          <w:p>
-            <w:pPr>
-              <w:rPr>
-                <w:lang w:val="en-GB"/>
-              </w:rPr>
-            </w:pPr>
-            <w:r>
-              <w:rPr>
-                <w:lang w:val="en-GB"/>
-              </w:rPr>
-              <w:t>Description</w:t>
-            </w:r>
-          </w:p>
-        </w:tc>
-      </w:tr>
-      <w:tr>
-        <w:tc>
-          <w:tcPr>
-            <w:tcW w:w="1349" w:type="dxa"/>
-          </w:tcPr>
-          <w:p>
-            <w:pPr>
-              <w:rPr>
-                <w:lang w:val="en-GB"/>
-              </w:rPr>
-            </w:pPr>
-          </w:p>
-        </w:tc>
-        <w:tc>
-          <w:tcPr>
-            <w:tcW w:w="7718" w:type="dxa"/>
-            <w:gridSpan w:val="3"/>
-          </w:tcPr>
-          <w:p>
-            <w:pPr>
-              <w:rPr>
-                <w:lang w:val="en-GB"/>
-              </w:rPr>
-            </w:pPr>
+            <w:r>
+              <w:t>X</w:t>
+            </w:r>
           </w:p>
         </w:tc>
       </w:tr>
     </w:tbl>
     <w:p>
       <w:pPr>
+        <w:pStyle w:val="Kop2"/>
         <w:rPr>
           <w:lang w:val="en-GB"/>
         </w:rPr>
@@ -762,25 +552,10 @@
     </w:p>
     <w:p>
       <w:pPr>
-        <w:pStyle w:val="Kop2"/>
         <w:rPr>
           <w:lang w:val="en-GB"/>
         </w:rPr>
       </w:pPr>
-      <w:proofErr w:type="spellStart"/>
-      <w:r>
-        <w:rPr>
-          <w:lang w:val="en-GB"/>
-        </w:rPr>
-        <w:t>Ingrediënten</w:t>
-      </w:r>
-      <w:proofErr w:type="spellEnd"/>
-      <w:r>
-        <w:rPr>
-          <w:lang w:val="en-GB"/>
-        </w:rPr>
-        <w:t>:</w:t>
-      </w:r>
     </w:p>
     <w:tbl>
       <w:tblPr>
@@ -828,7 +603,7 @@
               <w:rPr>
                 <w:lang w:val="en-GB"/>
               </w:rPr>
-              <w:t>Meals</w:t>
+              <w:t>pizzas</w:t>
             </w:r>
           </w:p>
         </w:tc>
@@ -865,203 +640,8 @@
                 <w:sz w:val="20"/>
                 <w:szCs w:val="20"/>
               </w:rPr>
-              <w:t>De maaltijden die het restaurant aan haar klanten aanbiedt</w:t>
-            </w:r>
-          </w:p>
-        </w:tc>
-      </w:tr>
-      <w:tr>
-        <w:tc>
-          <w:tcPr>
-            <w:tcW w:w="1349" w:type="dxa"/>
-            <w:shd w:val="clear" w:color="auto" w:fill="002060"/>
-          </w:tcPr>
-          <w:p>
-            <w:pPr>
-              <w:rPr>
-                <w:lang w:val="en-GB"/>
-              </w:rPr>
-            </w:pPr>
-            <w:r>
-              <w:rPr>
-                <w:lang w:val="en-GB"/>
-              </w:rPr>
-              <w:t>Column</w:t>
-            </w:r>
-          </w:p>
-        </w:tc>
-        <w:tc>
-          <w:tcPr>
-            <w:tcW w:w="1549" w:type="dxa"/>
-            <w:shd w:val="clear" w:color="auto" w:fill="002060"/>
-          </w:tcPr>
-          <w:p>
-            <w:pPr>
-              <w:rPr>
-                <w:lang w:val="en-GB"/>
-              </w:rPr>
-            </w:pPr>
-            <w:r>
-              <w:rPr>
-                <w:lang w:val="en-GB"/>
-              </w:rPr>
-              <w:t>Type</w:t>
-            </w:r>
-          </w:p>
-        </w:tc>
-        <w:tc>
-          <w:tcPr>
-            <w:tcW w:w="1136" w:type="dxa"/>
-            <w:shd w:val="clear" w:color="auto" w:fill="002060"/>
-          </w:tcPr>
-          <w:p>
-            <w:pPr>
-              <w:rPr>
-                <w:lang w:val="en-GB"/>
-              </w:rPr>
-            </w:pPr>
-            <w:r>
-              <w:rPr>
-                <w:lang w:val="en-GB"/>
-              </w:rPr>
-              <w:t>Required</w:t>
-            </w:r>
-          </w:p>
-        </w:tc>
-        <w:tc>
-          <w:tcPr>
-            <w:tcW w:w="5033" w:type="dxa"/>
-            <w:shd w:val="clear" w:color="auto" w:fill="002060"/>
-          </w:tcPr>
-          <w:p>
-            <w:pPr>
-              <w:rPr>
-                <w:lang w:val="en-GB"/>
-              </w:rPr>
-            </w:pPr>
-            <w:r>
-              <w:rPr>
-                <w:lang w:val="en-GB"/>
-              </w:rPr>
-              <w:t>Remarks</w:t>
-            </w:r>
-          </w:p>
-        </w:tc>
-      </w:tr>
-      <w:tr>
-        <w:tc>
-          <w:tcPr>
-            <w:tcW w:w="1349" w:type="dxa"/>
-          </w:tcPr>
-          <w:p>
-            <w:pPr>
-              <w:rPr>
-                <w:lang w:val="en-GB"/>
-              </w:rPr>
-            </w:pPr>
-            <w:proofErr w:type="spellStart"/>
-            <w:r>
-              <w:rPr>
-                <w:lang w:val="en-GB"/>
-              </w:rPr>
-              <w:t>Ingredient</w:t>
-            </w:r>
-            <w:r>
-              <w:rPr>
-                <w:lang w:val="en-GB"/>
-              </w:rPr>
-              <w:t>ID</w:t>
-            </w:r>
-            <w:proofErr w:type="spellEnd"/>
-          </w:p>
-        </w:tc>
-        <w:tc>
-          <w:tcPr>
-            <w:tcW w:w="1549" w:type="dxa"/>
-          </w:tcPr>
-          <w:p>
-            <w:pPr>
-              <w:rPr>
-                <w:lang w:val="en-GB"/>
-              </w:rPr>
-            </w:pPr>
-            <w:r>
-              <w:rPr>
-                <w:lang w:val="en-GB"/>
-              </w:rPr>
-              <w:t>int</w:t>
-            </w:r>
-          </w:p>
-        </w:tc>
-        <w:tc>
-          <w:tcPr>
-            <w:tcW w:w="1136" w:type="dxa"/>
-          </w:tcPr>
-          <w:p>
-            <w:pPr>
-              <w:rPr>
-                <w:lang w:val="en-GB"/>
-              </w:rPr>
-            </w:pPr>
-            <w:proofErr w:type="spellStart"/>
-            <w:r>
-              <w:rPr>
-                <w:lang w:val="en-GB"/>
-              </w:rPr>
-              <w:t>Ja</w:t>
-            </w:r>
-            <w:proofErr w:type="spellEnd"/>
-          </w:p>
-        </w:tc>
-        <w:tc>
-          <w:tcPr>
-            <w:tcW w:w="5033" w:type="dxa"/>
-          </w:tcPr>
-          <w:p>
-            <w:pPr>
-              <w:rPr>
-                <w:lang w:val="en-GB"/>
-              </w:rPr>
-            </w:pPr>
-            <w:r>
-              <w:rPr>
-                <w:lang w:val="en-GB"/>
-              </w:rPr>
-              <w:t>Auto increment</w:t>
-            </w:r>
-          </w:p>
-        </w:tc>
-      </w:tr>
-      <w:tr>
-        <w:tc>
-          <w:tcPr>
-            <w:tcW w:w="1349" w:type="dxa"/>
-          </w:tcPr>
-          <w:p>
-            <w:pPr>
-              <w:rPr>
-                <w:lang w:val="en-GB"/>
-              </w:rPr>
-            </w:pPr>
-            <w:r>
-              <w:rPr>
-                <w:lang w:val="en-GB"/>
-              </w:rPr>
-              <w:t>Name</w:t>
-            </w:r>
-          </w:p>
-        </w:tc>
-        <w:tc>
-          <w:tcPr>
-            <w:tcW w:w="1549" w:type="dxa"/>
-          </w:tcPr>
-          <w:p>
-            <w:pPr>
-              <w:rPr>
-                <w:lang w:val="en-GB"/>
-              </w:rPr>
-            </w:pPr>
-            <w:proofErr w:type="spellStart"/>
+              <w:t xml:space="preserve">De </w:t>
+            </w:r>
             <w:r>
               <w:rPr>
                 <w:rStyle w:val="markedcontent"/>
@@ -1069,14 +649,143 @@
                 <w:sz w:val="20"/>
                 <w:szCs w:val="20"/>
               </w:rPr>
-              <w:t>varchar</w:t>
-            </w:r>
-            <w:proofErr w:type="spellEnd"/>
+              <w:t>pizza’s die in de applicatie worden aangeboden.</w:t>
+            </w:r>
+          </w:p>
+        </w:tc>
+      </w:tr>
+      <w:tr>
+        <w:tc>
+          <w:tcPr>
+            <w:tcW w:w="1349" w:type="dxa"/>
+            <w:shd w:val="clear" w:color="auto" w:fill="002060"/>
+          </w:tcPr>
+          <w:p>
+            <w:pPr>
+              <w:rPr>
+                <w:lang w:val="en-GB"/>
+              </w:rPr>
+            </w:pPr>
+            <w:r>
+              <w:rPr>
+                <w:lang w:val="en-GB"/>
+              </w:rPr>
+              <w:t>Column</w:t>
+            </w:r>
+          </w:p>
+        </w:tc>
+        <w:tc>
+          <w:tcPr>
+            <w:tcW w:w="1549" w:type="dxa"/>
+            <w:shd w:val="clear" w:color="auto" w:fill="002060"/>
+          </w:tcPr>
+          <w:p>
+            <w:pPr>
+              <w:rPr>
+                <w:lang w:val="en-GB"/>
+              </w:rPr>
+            </w:pPr>
+            <w:r>
+              <w:rPr>
+                <w:lang w:val="en-GB"/>
+              </w:rPr>
+              <w:t>Type</w:t>
+            </w:r>
           </w:p>
         </w:tc>
         <w:tc>
           <w:tcPr>
             <w:tcW w:w="1136" w:type="dxa"/>
+            <w:shd w:val="clear" w:color="auto" w:fill="002060"/>
+          </w:tcPr>
+          <w:p>
+            <w:pPr>
+              <w:rPr>
+                <w:lang w:val="en-GB"/>
+              </w:rPr>
+            </w:pPr>
+            <w:r>
+              <w:rPr>
+                <w:lang w:val="en-GB"/>
+              </w:rPr>
+              <w:t>Required</w:t>
+            </w:r>
+          </w:p>
+        </w:tc>
+        <w:tc>
+          <w:tcPr>
+            <w:tcW w:w="5033" w:type="dxa"/>
+            <w:shd w:val="clear" w:color="auto" w:fill="002060"/>
+          </w:tcPr>
+          <w:p>
+            <w:pPr>
+              <w:rPr>
+                <w:lang w:val="en-GB"/>
+              </w:rPr>
+            </w:pPr>
+            <w:r>
+              <w:rPr>
+                <w:lang w:val="en-GB"/>
+              </w:rPr>
+              <w:t>Remarks</w:t>
+            </w:r>
+          </w:p>
+        </w:tc>
+      </w:tr>
+      <w:tr>
+        <w:tc>
+          <w:tcPr>
+            <w:tcW w:w="1349" w:type="dxa"/>
+          </w:tcPr>
+          <w:p>
+            <w:pPr>
+              <w:rPr>
+                <w:lang w:val="en-GB"/>
+              </w:rPr>
+            </w:pPr>
+            <w:proofErr w:type="spellStart"/>
+            <w:r>
+              <w:rPr>
+                <w:lang w:val="en-GB"/>
+              </w:rPr>
+              <w:t>pizzaID</w:t>
+            </w:r>
+            <w:proofErr w:type="spellEnd"/>
+          </w:p>
+        </w:tc>
+        <w:tc>
+          <w:tcPr>
+            <w:tcW w:w="1549" w:type="dxa"/>
+          </w:tcPr>
+          <w:p>
+            <w:pPr>
+              <w:rPr>
+                <w:lang w:val="en-GB"/>
+              </w:rPr>
+            </w:pPr>
+            <w:r>
+              <w:rPr>
+                <w:lang w:val="en-GB"/>
+              </w:rPr>
+              <w:t>I</w:t>
+            </w:r>
+            <w:r>
+              <w:rPr>
+                <w:lang w:val="en-GB"/>
+              </w:rPr>
+              <w:t>nt</w:t>
+            </w:r>
+            <w:r>
+              <w:rPr>
+                <w:lang w:val="en-GB"/>
+              </w:rPr>
+              <w:t>(11)</w:t>
+            </w:r>
+          </w:p>
+        </w:tc>
+        <w:tc>
+          <w:tcPr>
+            <w:tcW w:w="1136" w:type="dxa"/>
           </w:tcPr>
           <w:p>
             <w:pPr>
@@ -1104,6 +813,12 @@
                 <w:lang w:val="en-GB"/>
               </w:rPr>
             </w:pPr>
+            <w:r>
+              <w:rPr>
+                <w:lang w:val="en-GB"/>
+              </w:rPr>
+              <w:t>Auto increment</w:t>
+            </w:r>
           </w:p>
         </w:tc>
       </w:tr>
@@ -1122,77 +837,7 @@
               <w:rPr>
                 <w:lang w:val="en-GB"/>
               </w:rPr>
-              <w:t>Price</w:t>
-            </w:r>
-          </w:p>
-        </w:tc>
-        <w:tc>
-          <w:tcPr>
-            <w:tcW w:w="1549" w:type="dxa"/>
-          </w:tcPr>
-          <w:p>
-            <w:pPr>
-              <w:rPr>
-                <w:lang w:val="en-GB"/>
-              </w:rPr>
-            </w:pPr>
-            <w:r>
-              <w:rPr>
-                <w:lang w:val="en-GB"/>
-              </w:rPr>
-              <w:t>varchar</w:t>
-            </w:r>
-          </w:p>
-        </w:tc>
-        <w:tc>
-          <w:tcPr>
-            <w:tcW w:w="1136" w:type="dxa"/>
-          </w:tcPr>
-          <w:p>
-            <w:pPr>
-              <w:rPr>
-                <w:lang w:val="en-GB"/>
-              </w:rPr>
-            </w:pPr>
-            <w:proofErr w:type="spellStart"/>
-            <w:r>
-              <w:rPr>
-                <w:lang w:val="en-GB"/>
-              </w:rPr>
-              <w:t>Ja</w:t>
-            </w:r>
-            <w:proofErr w:type="spellEnd"/>
-          </w:p>
-        </w:tc>
-        <w:tc>
-          <w:tcPr>
-            <w:tcW w:w="5033" w:type="dxa"/>
-          </w:tcPr>
-          <w:p>
-            <w:pPr>
-              <w:rPr>
-                <w:lang w:val="en-GB"/>
-              </w:rPr>
-            </w:pPr>
-          </w:p>
-        </w:tc>
-      </w:tr>
-      <w:tr>
-        <w:tc>
-          <w:tcPr>
-            <w:tcW w:w="1349" w:type="dxa"/>
-          </w:tcPr>
-          <w:p>
-            <w:pPr>
-              <w:rPr>
-                <w:lang w:val="en-GB"/>
-              </w:rPr>
-            </w:pPr>
-            <w:r>
-              <w:rPr>
-                <w:lang w:val="en-GB"/>
-              </w:rPr>
-              <w:t>Unit</w:t>
+              <w:t>name</w:t>
             </w:r>
           </w:p>
         </w:tc>
@@ -1214,9 +859,8 @@
                 <w:sz w:val="20"/>
                 <w:szCs w:val="20"/>
               </w:rPr>
-              <w:t>decimal</w:t>
-            </w:r>
-            <w:proofErr w:type="spellEnd"/>
+              <w:t>V</w:t>
+            </w:r>
             <w:r>
               <w:rPr>
                 <w:rStyle w:val="markedcontent"/>
@@ -1224,8 +868,9 @@
                 <w:sz w:val="20"/>
                 <w:szCs w:val="20"/>
               </w:rPr>
-              <w:t>(18,2</w:t>
-            </w:r>
+              <w:t>archar</w:t>
+            </w:r>
+            <w:proofErr w:type="spellEnd"/>
             <w:r>
               <w:rPr>
                 <w:rStyle w:val="markedcontent"/>
@@ -1233,7 +878,7 @@
                 <w:sz w:val="20"/>
                 <w:szCs w:val="20"/>
               </w:rPr>
-              <w:t>)</w:t>
+              <w:t>(50)</w:t>
             </w:r>
           </w:p>
         </w:tc>
@@ -1281,6 +926,12 @@
                 <w:lang w:val="en-GB"/>
               </w:rPr>
             </w:pPr>
+            <w:r>
+              <w:rPr>
+                <w:lang w:val="en-GB"/>
+              </w:rPr>
+              <w:t>size</w:t>
+            </w:r>
           </w:p>
         </w:tc>
         <w:tc>
@@ -1293,6 +944,12 @@
                 <w:lang w:val="en-GB"/>
               </w:rPr>
             </w:pPr>
+            <w:r>
+              <w:rPr>
+                <w:lang w:val="en-GB"/>
+              </w:rPr>
+              <w:t>int(11)</w:t>
+            </w:r>
           </w:p>
         </w:tc>
         <w:tc>
@@ -1305,6 +962,14 @@
                 <w:lang w:val="en-GB"/>
               </w:rPr>
             </w:pPr>
+            <w:proofErr w:type="spellStart"/>
+            <w:r>
+              <w:rPr>
+                <w:lang w:val="en-GB"/>
+              </w:rPr>
+              <w:t>Ja</w:t>
+            </w:r>
+            <w:proofErr w:type="spellEnd"/>
           </w:p>
         </w:tc>
         <w:tc>
@@ -1336,7 +1001,7 @@
               <w:rPr>
                 <w:lang w:val="en-GB"/>
               </w:rPr>
-              <w:t>Index</w:t>
+              <w:t>Relations</w:t>
             </w:r>
           </w:p>
         </w:tc>
@@ -1377,7 +1042,7 @@
               <w:rPr>
                 <w:lang w:val="en-GB"/>
               </w:rPr>
-              <w:t>IX_Name</w:t>
+              <w:t>pizzaID</w:t>
             </w:r>
             <w:proofErr w:type="spellEnd"/>
           </w:p>
@@ -1388,11 +1053,114 @@
             <w:gridSpan w:val="3"/>
           </w:tcPr>
           <w:p>
-            <w:pPr>
-              <w:rPr>
-                <w:lang w:val="en-GB"/>
-              </w:rPr>
-            </w:pPr>
+            <w:proofErr w:type="spellStart"/>
+            <w:r>
+              <w:t>pizzaID</w:t>
+            </w:r>
+            <w:proofErr w:type="spellEnd"/>
+            <w:r>
+              <w:t xml:space="preserve"> heeft relatie met </w:t>
+            </w:r>
+            <w:proofErr w:type="spellStart"/>
+            <w:r>
+              <w:t>pizzaId</w:t>
+            </w:r>
+            <w:proofErr w:type="spellEnd"/>
+            <w:r>
+              <w:t xml:space="preserve"> uit</w:t>
+            </w:r>
+            <w:r>
+              <w:t xml:space="preserve"> te koppeltabel (</w:t>
+            </w:r>
+            <w:proofErr w:type="spellStart"/>
+            <w:r>
+              <w:t>order_pizza</w:t>
+            </w:r>
+            <w:proofErr w:type="spellEnd"/>
+            <w:r>
+              <w:t>).</w:t>
+            </w:r>
+          </w:p>
+        </w:tc>
+      </w:tr>
+    </w:tbl>
+    <w:p/>
+    <w:tbl>
+      <w:tblPr>
+        <w:tblStyle w:val="Tabelraster"/>
+        <w:tblW w:w="9067" w:type="dxa"/>
+        <w:tblLook w:val="04A0" w:firstRow="1" w:lastRow="0" w:firstColumn="1" w:lastColumn="0" w:noHBand="0" w:noVBand="1"/>
+      </w:tblPr>
+      <w:tblGrid>
+        <w:gridCol w:w="1349"/>
+        <w:gridCol w:w="1549"/>
+        <w:gridCol w:w="1136"/>
+        <w:gridCol w:w="5033"/>
+      </w:tblGrid>
+      <w:tr>
+        <w:tc>
+          <w:tcPr>
+            <w:tcW w:w="1349" w:type="dxa"/>
+          </w:tcPr>
+          <w:p>
+            <w:pPr>
+              <w:rPr>
+                <w:lang w:val="en-GB"/>
+              </w:rPr>
+            </w:pPr>
+            <w:r>
+              <w:rPr>
+                <w:lang w:val="en-GB"/>
+              </w:rPr>
+              <w:t>Table:</w:t>
+            </w:r>
+          </w:p>
+        </w:tc>
+        <w:tc>
+          <w:tcPr>
+            <w:tcW w:w="7718" w:type="dxa"/>
+            <w:gridSpan w:val="3"/>
+          </w:tcPr>
+          <w:p>
+            <w:pPr>
+              <w:rPr>
+                <w:lang w:val="en-GB"/>
+              </w:rPr>
+            </w:pPr>
+            <w:r>
+              <w:rPr>
+                <w:lang w:val="en-GB"/>
+              </w:rPr>
+              <w:t>orders</w:t>
+            </w:r>
+          </w:p>
+        </w:tc>
+      </w:tr>
+      <w:tr>
+        <w:tc>
+          <w:tcPr>
+            <w:tcW w:w="1349" w:type="dxa"/>
+          </w:tcPr>
+          <w:p>
+            <w:pPr>
+              <w:rPr>
+                <w:lang w:val="en-GB"/>
+              </w:rPr>
+            </w:pPr>
+            <w:r>
+              <w:rPr>
+                <w:lang w:val="en-GB"/>
+              </w:rPr>
+              <w:t>Definition:</w:t>
+            </w:r>
+          </w:p>
+        </w:tc>
+        <w:tc>
+          <w:tcPr>
+            <w:tcW w:w="7718" w:type="dxa"/>
+            <w:gridSpan w:val="3"/>
+          </w:tcPr>
+          <w:p>
             <w:r>
               <w:rPr>
                 <w:rStyle w:val="markedcontent"/>
@@ -1400,7 +1168,16 @@
                 <w:sz w:val="20"/>
                 <w:szCs w:val="20"/>
               </w:rPr>
-              <w:t>Name moet uniek zijn</w:t>
+              <w:t>D</w:t>
+            </w:r>
+            <w:r>
+              <w:rPr>
+                <w:rStyle w:val="markedcontent"/>
+                <w:rFonts w:ascii="Arial" w:hAnsi="Arial" w:cs="Arial"/>
+                <w:sz w:val="20"/>
+                <w:szCs w:val="20"/>
+              </w:rPr>
+              <w:t>e orders die de klanten hebben geplaatst</w:t>
             </w:r>
           </w:p>
         </w:tc>
@@ -1409,19 +1186,221 @@
         <w:tc>
           <w:tcPr>
             <w:tcW w:w="1349" w:type="dxa"/>
-          </w:tcPr>
-          <w:p>
-            <w:pPr>
-              <w:rPr>
-                <w:lang w:val="en-GB"/>
-              </w:rPr>
-            </w:pPr>
-          </w:p>
-        </w:tc>
-        <w:tc>
-          <w:tcPr>
-            <w:tcW w:w="7718" w:type="dxa"/>
-            <w:gridSpan w:val="3"/>
+            <w:shd w:val="clear" w:color="auto" w:fill="002060"/>
+          </w:tcPr>
+          <w:p>
+            <w:pPr>
+              <w:rPr>
+                <w:lang w:val="en-GB"/>
+              </w:rPr>
+            </w:pPr>
+            <w:r>
+              <w:rPr>
+                <w:lang w:val="en-GB"/>
+              </w:rPr>
+              <w:t>Column</w:t>
+            </w:r>
+          </w:p>
+        </w:tc>
+        <w:tc>
+          <w:tcPr>
+            <w:tcW w:w="1549" w:type="dxa"/>
+            <w:shd w:val="clear" w:color="auto" w:fill="002060"/>
+          </w:tcPr>
+          <w:p>
+            <w:pPr>
+              <w:rPr>
+                <w:lang w:val="en-GB"/>
+              </w:rPr>
+            </w:pPr>
+            <w:r>
+              <w:rPr>
+                <w:lang w:val="en-GB"/>
+              </w:rPr>
+              <w:t>Type</w:t>
+            </w:r>
+          </w:p>
+        </w:tc>
+        <w:tc>
+          <w:tcPr>
+            <w:tcW w:w="1136" w:type="dxa"/>
+            <w:shd w:val="clear" w:color="auto" w:fill="002060"/>
+          </w:tcPr>
+          <w:p>
+            <w:pPr>
+              <w:rPr>
+                <w:lang w:val="en-GB"/>
+              </w:rPr>
+            </w:pPr>
+            <w:r>
+              <w:rPr>
+                <w:lang w:val="en-GB"/>
+              </w:rPr>
+              <w:t>Required</w:t>
+            </w:r>
+          </w:p>
+        </w:tc>
+        <w:tc>
+          <w:tcPr>
+            <w:tcW w:w="5033" w:type="dxa"/>
+            <w:shd w:val="clear" w:color="auto" w:fill="002060"/>
+          </w:tcPr>
+          <w:p>
+            <w:pPr>
+              <w:rPr>
+                <w:lang w:val="en-GB"/>
+              </w:rPr>
+            </w:pPr>
+            <w:r>
+              <w:rPr>
+                <w:lang w:val="en-GB"/>
+              </w:rPr>
+              <w:t>Remarks</w:t>
+            </w:r>
+          </w:p>
+        </w:tc>
+      </w:tr>
+      <w:tr>
+        <w:tc>
+          <w:tcPr>
+            <w:tcW w:w="1349" w:type="dxa"/>
+          </w:tcPr>
+          <w:p>
+            <w:pPr>
+              <w:rPr>
+                <w:lang w:val="en-GB"/>
+              </w:rPr>
+            </w:pPr>
+            <w:proofErr w:type="spellStart"/>
+            <w:r>
+              <w:rPr>
+                <w:lang w:val="en-GB"/>
+              </w:rPr>
+              <w:t>orderID</w:t>
+            </w:r>
+            <w:proofErr w:type="spellEnd"/>
+          </w:p>
+        </w:tc>
+        <w:tc>
+          <w:tcPr>
+            <w:tcW w:w="1549" w:type="dxa"/>
+          </w:tcPr>
+          <w:p>
+            <w:pPr>
+              <w:rPr>
+                <w:lang w:val="en-GB"/>
+              </w:rPr>
+            </w:pPr>
+            <w:r>
+              <w:rPr>
+                <w:lang w:val="en-GB"/>
+              </w:rPr>
+              <w:t>Int(11)</w:t>
+            </w:r>
+          </w:p>
+        </w:tc>
+        <w:tc>
+          <w:tcPr>
+            <w:tcW w:w="1136" w:type="dxa"/>
+          </w:tcPr>
+          <w:p>
+            <w:pPr>
+              <w:rPr>
+                <w:lang w:val="en-GB"/>
+              </w:rPr>
+            </w:pPr>
+            <w:proofErr w:type="spellStart"/>
+            <w:r>
+              <w:rPr>
+                <w:lang w:val="en-GB"/>
+              </w:rPr>
+              <w:t>Ja</w:t>
+            </w:r>
+            <w:proofErr w:type="spellEnd"/>
+          </w:p>
+        </w:tc>
+        <w:tc>
+          <w:tcPr>
+            <w:tcW w:w="5033" w:type="dxa"/>
+          </w:tcPr>
+          <w:p>
+            <w:pPr>
+              <w:rPr>
+                <w:lang w:val="en-GB"/>
+              </w:rPr>
+            </w:pPr>
+            <w:r>
+              <w:rPr>
+                <w:lang w:val="en-GB"/>
+              </w:rPr>
+              <w:t>Auto increment</w:t>
+            </w:r>
+          </w:p>
+        </w:tc>
+      </w:tr>
+      <w:tr>
+        <w:tc>
+          <w:tcPr>
+            <w:tcW w:w="1349" w:type="dxa"/>
+          </w:tcPr>
+          <w:p>
+            <w:pPr>
+              <w:rPr>
+                <w:lang w:val="en-GB"/>
+              </w:rPr>
+            </w:pPr>
+            <w:r>
+              <w:rPr>
+                <w:lang w:val="en-GB"/>
+              </w:rPr>
+              <w:t>date</w:t>
+            </w:r>
+          </w:p>
+        </w:tc>
+        <w:tc>
+          <w:tcPr>
+            <w:tcW w:w="1549" w:type="dxa"/>
+          </w:tcPr>
+          <w:p>
+            <w:pPr>
+              <w:rPr>
+                <w:lang w:val="en-GB"/>
+              </w:rPr>
+            </w:pPr>
+            <w:proofErr w:type="spellStart"/>
+            <w:r>
+              <w:rPr>
+                <w:rStyle w:val="markedcontent"/>
+                <w:rFonts w:ascii="Arial" w:hAnsi="Arial" w:cs="Arial"/>
+                <w:sz w:val="20"/>
+                <w:szCs w:val="20"/>
+              </w:rPr>
+              <w:t>datetime</w:t>
+            </w:r>
+            <w:proofErr w:type="spellEnd"/>
+          </w:p>
+        </w:tc>
+        <w:tc>
+          <w:tcPr>
+            <w:tcW w:w="1136" w:type="dxa"/>
+          </w:tcPr>
+          <w:p>
+            <w:pPr>
+              <w:rPr>
+                <w:lang w:val="en-GB"/>
+              </w:rPr>
+            </w:pPr>
+            <w:r>
+              <w:rPr>
+                <w:lang w:val="en-GB"/>
+              </w:rPr>
+              <w:t>nee</w:t>
+            </w:r>
+          </w:p>
+        </w:tc>
+        <w:tc>
+          <w:tcPr>
+            <w:tcW w:w="5033" w:type="dxa"/>
           </w:tcPr>
           <w:p>
             <w:pPr>
@@ -1484,6 +1463,20 @@
                 <w:lang w:val="en-GB"/>
               </w:rPr>
             </w:pPr>
+            <w:proofErr w:type="spellStart"/>
+            <w:r>
+              <w:rPr>
+                <w:lang w:val="en-GB"/>
+              </w:rPr>
+              <w:t>orderI</w:t>
+            </w:r>
+            <w:r>
+              <w:rPr>
+                <w:lang w:val="en-GB"/>
+              </w:rPr>
+              <w:t>D</w:t>
+            </w:r>
+            <w:proofErr w:type="spellEnd"/>
           </w:p>
         </w:tc>
         <w:tc>
@@ -1492,22 +1485,664 @@
             <w:gridSpan w:val="3"/>
           </w:tcPr>
           <w:p>
-            <w:pPr>
-              <w:rPr>
-                <w:lang w:val="en-GB"/>
-              </w:rPr>
-            </w:pPr>
+            <w:proofErr w:type="spellStart"/>
+            <w:r>
+              <w:t>order</w:t>
+            </w:r>
+            <w:r>
+              <w:t>ID</w:t>
+            </w:r>
+            <w:proofErr w:type="spellEnd"/>
+            <w:r>
+              <w:t xml:space="preserve"> heeft relatie met </w:t>
+            </w:r>
+            <w:proofErr w:type="spellStart"/>
+            <w:r>
+              <w:t>order</w:t>
+            </w:r>
+            <w:r>
+              <w:t>Id</w:t>
+            </w:r>
+            <w:proofErr w:type="spellEnd"/>
+            <w:r>
+              <w:t xml:space="preserve"> uit</w:t>
+            </w:r>
+            <w:r>
+              <w:t xml:space="preserve"> te koppeltabel (</w:t>
+            </w:r>
+            <w:proofErr w:type="spellStart"/>
+            <w:r>
+              <w:t>order_pizza</w:t>
+            </w:r>
+            <w:proofErr w:type="spellEnd"/>
+            <w:r>
+              <w:t>).</w:t>
+            </w:r>
           </w:p>
         </w:tc>
       </w:tr>
     </w:tbl>
-    <w:p>
-      <w:pPr>
-        <w:rPr>
-          <w:lang w:val="en-GB"/>
-        </w:rPr>
-      </w:pPr>
-    </w:p>
+    <w:p/>
+    <w:p/>
+    <w:tbl>
+      <w:tblPr>
+        <w:tblStyle w:val="Tabelraster"/>
+        <w:tblW w:w="9067" w:type="dxa"/>
+        <w:tblLook w:val="04A0" w:firstRow="1" w:lastRow="0" w:firstColumn="1" w:lastColumn="0" w:noHBand="0" w:noVBand="1"/>
+      </w:tblPr>
+      <w:tblGrid>
+        <w:gridCol w:w="1600"/>
+        <w:gridCol w:w="1510"/>
+        <w:gridCol w:w="1130"/>
+        <w:gridCol w:w="4827"/>
+      </w:tblGrid>
+      <w:tr>
+        <w:tc>
+          <w:tcPr>
+            <w:tcW w:w="1600" w:type="dxa"/>
+          </w:tcPr>
+          <w:p>
+            <w:pPr>
+              <w:rPr>
+                <w:lang w:val="en-GB"/>
+              </w:rPr>
+            </w:pPr>
+            <w:r>
+              <w:rPr>
+                <w:lang w:val="en-GB"/>
+              </w:rPr>
+              <w:t>Table:</w:t>
+            </w:r>
+          </w:p>
+        </w:tc>
+        <w:tc>
+          <w:tcPr>
+            <w:tcW w:w="7467" w:type="dxa"/>
+            <w:gridSpan w:val="3"/>
+          </w:tcPr>
+          <w:p>
+            <w:pPr>
+              <w:rPr>
+                <w:lang w:val="en-GB"/>
+              </w:rPr>
+            </w:pPr>
+            <w:proofErr w:type="spellStart"/>
+            <w:r>
+              <w:rPr>
+                <w:lang w:val="en-GB"/>
+              </w:rPr>
+              <w:t>o</w:t>
+            </w:r>
+            <w:r>
+              <w:rPr>
+                <w:lang w:val="en-GB"/>
+              </w:rPr>
+              <w:t>rder</w:t>
+            </w:r>
+            <w:r>
+              <w:rPr>
+                <w:lang w:val="en-GB"/>
+              </w:rPr>
+              <w:t>_pizza</w:t>
+            </w:r>
+            <w:proofErr w:type="spellEnd"/>
+          </w:p>
+        </w:tc>
+      </w:tr>
+      <w:tr>
+        <w:tc>
+          <w:tcPr>
+            <w:tcW w:w="1600" w:type="dxa"/>
+          </w:tcPr>
+          <w:p>
+            <w:pPr>
+              <w:rPr>
+                <w:lang w:val="en-GB"/>
+              </w:rPr>
+            </w:pPr>
+            <w:r>
+              <w:rPr>
+                <w:lang w:val="en-GB"/>
+              </w:rPr>
+              <w:t>Definition:</w:t>
+            </w:r>
+          </w:p>
+        </w:tc>
+        <w:tc>
+          <w:tcPr>
+            <w:tcW w:w="7467" w:type="dxa"/>
+            <w:gridSpan w:val="3"/>
+          </w:tcPr>
+          <w:p>
+            <w:r>
+              <w:rPr>
+                <w:rStyle w:val="markedcontent"/>
+                <w:rFonts w:ascii="Arial" w:hAnsi="Arial" w:cs="Arial"/>
+                <w:sz w:val="20"/>
+                <w:szCs w:val="20"/>
+              </w:rPr>
+              <w:t>D</w:t>
+            </w:r>
+            <w:r>
+              <w:rPr>
+                <w:rStyle w:val="markedcontent"/>
+                <w:rFonts w:ascii="Arial" w:hAnsi="Arial" w:cs="Arial"/>
+                <w:sz w:val="20"/>
+                <w:szCs w:val="20"/>
+              </w:rPr>
+              <w:t>e</w:t>
+            </w:r>
+            <w:r>
+              <w:rPr>
+                <w:rStyle w:val="markedcontent"/>
+                <w:rFonts w:ascii="Arial" w:hAnsi="Arial" w:cs="Arial"/>
+                <w:sz w:val="20"/>
+                <w:szCs w:val="20"/>
+              </w:rPr>
+              <w:t xml:space="preserve">ze tabel koppelt orders en </w:t>
+            </w:r>
+            <w:proofErr w:type="spellStart"/>
+            <w:r>
+              <w:rPr>
+                <w:rStyle w:val="markedcontent"/>
+                <w:rFonts w:ascii="Arial" w:hAnsi="Arial" w:cs="Arial"/>
+                <w:sz w:val="20"/>
+                <w:szCs w:val="20"/>
+              </w:rPr>
+              <w:t>pizzas</w:t>
+            </w:r>
+            <w:proofErr w:type="spellEnd"/>
+            <w:r>
+              <w:rPr>
+                <w:rStyle w:val="markedcontent"/>
+                <w:rFonts w:ascii="Arial" w:hAnsi="Arial" w:cs="Arial"/>
+                <w:sz w:val="20"/>
+                <w:szCs w:val="20"/>
+              </w:rPr>
+              <w:t xml:space="preserve"> aan elkaar</w:t>
+            </w:r>
+          </w:p>
+        </w:tc>
+      </w:tr>
+      <w:tr>
+        <w:tc>
+          <w:tcPr>
+            <w:tcW w:w="1600" w:type="dxa"/>
+            <w:shd w:val="clear" w:color="auto" w:fill="002060"/>
+          </w:tcPr>
+          <w:p>
+            <w:pPr>
+              <w:rPr>
+                <w:lang w:val="en-GB"/>
+              </w:rPr>
+            </w:pPr>
+            <w:r>
+              <w:rPr>
+                <w:lang w:val="en-GB"/>
+              </w:rPr>
+              <w:t>Column</w:t>
+            </w:r>
+          </w:p>
+        </w:tc>
+        <w:tc>
+          <w:tcPr>
+            <w:tcW w:w="1510" w:type="dxa"/>
+            <w:shd w:val="clear" w:color="auto" w:fill="002060"/>
+          </w:tcPr>
+          <w:p>
+            <w:pPr>
+              <w:rPr>
+                <w:lang w:val="en-GB"/>
+              </w:rPr>
+            </w:pPr>
+            <w:r>
+              <w:rPr>
+                <w:lang w:val="en-GB"/>
+              </w:rPr>
+              <w:t>Type</w:t>
+            </w:r>
+          </w:p>
+        </w:tc>
+        <w:tc>
+          <w:tcPr>
+            <w:tcW w:w="1130" w:type="dxa"/>
+            <w:shd w:val="clear" w:color="auto" w:fill="002060"/>
+          </w:tcPr>
+          <w:p>
+            <w:pPr>
+              <w:rPr>
+                <w:lang w:val="en-GB"/>
+              </w:rPr>
+            </w:pPr>
+            <w:r>
+              <w:rPr>
+                <w:lang w:val="en-GB"/>
+              </w:rPr>
+              <w:t>Required</w:t>
+            </w:r>
+          </w:p>
+        </w:tc>
+        <w:tc>
+          <w:tcPr>
+            <w:tcW w:w="4827" w:type="dxa"/>
+            <w:shd w:val="clear" w:color="auto" w:fill="002060"/>
+          </w:tcPr>
+          <w:p>
+            <w:pPr>
+              <w:rPr>
+                <w:lang w:val="en-GB"/>
+              </w:rPr>
+            </w:pPr>
+            <w:r>
+              <w:rPr>
+                <w:lang w:val="en-GB"/>
+              </w:rPr>
+              <w:t>Remarks</w:t>
+            </w:r>
+          </w:p>
+        </w:tc>
+      </w:tr>
+      <w:tr>
+        <w:tc>
+          <w:tcPr>
+            <w:tcW w:w="1600" w:type="dxa"/>
+          </w:tcPr>
+          <w:p>
+            <w:pPr>
+              <w:rPr>
+                <w:lang w:val="en-GB"/>
+              </w:rPr>
+            </w:pPr>
+            <w:proofErr w:type="spellStart"/>
+            <w:r>
+              <w:rPr>
+                <w:lang w:val="en-GB"/>
+              </w:rPr>
+              <w:t>order</w:t>
+            </w:r>
+            <w:r>
+              <w:rPr>
+                <w:lang w:val="en-GB"/>
+              </w:rPr>
+              <w:t>contentID</w:t>
+            </w:r>
+            <w:proofErr w:type="spellEnd"/>
+          </w:p>
+        </w:tc>
+        <w:tc>
+          <w:tcPr>
+            <w:tcW w:w="1510" w:type="dxa"/>
+          </w:tcPr>
+          <w:p>
+            <w:pPr>
+              <w:rPr>
+                <w:lang w:val="en-GB"/>
+              </w:rPr>
+            </w:pPr>
+            <w:r>
+              <w:rPr>
+                <w:lang w:val="en-GB"/>
+              </w:rPr>
+              <w:t>Int(11)</w:t>
+            </w:r>
+          </w:p>
+        </w:tc>
+        <w:tc>
+          <w:tcPr>
+            <w:tcW w:w="1130" w:type="dxa"/>
+          </w:tcPr>
+          <w:p>
+            <w:pPr>
+              <w:rPr>
+                <w:lang w:val="en-GB"/>
+              </w:rPr>
+            </w:pPr>
+            <w:proofErr w:type="spellStart"/>
+            <w:r>
+              <w:rPr>
+                <w:lang w:val="en-GB"/>
+              </w:rPr>
+              <w:t>Ja</w:t>
+            </w:r>
+            <w:proofErr w:type="spellEnd"/>
+          </w:p>
+        </w:tc>
+        <w:tc>
+          <w:tcPr>
+            <w:tcW w:w="4827" w:type="dxa"/>
+          </w:tcPr>
+          <w:p>
+            <w:pPr>
+              <w:rPr>
+                <w:lang w:val="en-GB"/>
+              </w:rPr>
+            </w:pPr>
+            <w:r>
+              <w:rPr>
+                <w:lang w:val="en-GB"/>
+              </w:rPr>
+              <w:t>Auto increment</w:t>
+            </w:r>
+          </w:p>
+        </w:tc>
+      </w:tr>
+      <w:tr>
+        <w:tc>
+          <w:tcPr>
+            <w:tcW w:w="1600" w:type="dxa"/>
+          </w:tcPr>
+          <w:p>
+            <w:pPr>
+              <w:rPr>
+                <w:lang w:val="en-GB"/>
+              </w:rPr>
+            </w:pPr>
+            <w:proofErr w:type="spellStart"/>
+            <w:r>
+              <w:rPr>
+                <w:lang w:val="en-GB"/>
+              </w:rPr>
+              <w:t>orderId</w:t>
+            </w:r>
+            <w:proofErr w:type="spellEnd"/>
+          </w:p>
+        </w:tc>
+        <w:tc>
+          <w:tcPr>
+            <w:tcW w:w="1510" w:type="dxa"/>
+          </w:tcPr>
+          <w:p>
+            <w:pPr>
+              <w:rPr>
+                <w:lang w:val="en-GB"/>
+              </w:rPr>
+            </w:pPr>
+            <w:r>
+              <w:rPr>
+                <w:rStyle w:val="markedcontent"/>
+                <w:rFonts w:ascii="Arial" w:hAnsi="Arial" w:cs="Arial"/>
+                <w:sz w:val="20"/>
+                <w:szCs w:val="20"/>
+              </w:rPr>
+              <w:t>Int(11)</w:t>
+            </w:r>
+          </w:p>
+        </w:tc>
+        <w:tc>
+          <w:tcPr>
+            <w:tcW w:w="1130" w:type="dxa"/>
+          </w:tcPr>
+          <w:p>
+            <w:pPr>
+              <w:rPr>
+                <w:lang w:val="en-GB"/>
+              </w:rPr>
+            </w:pPr>
+            <w:proofErr w:type="spellStart"/>
+            <w:r>
+              <w:rPr>
+                <w:lang w:val="en-GB"/>
+              </w:rPr>
+              <w:t>Ja</w:t>
+            </w:r>
+            <w:proofErr w:type="spellEnd"/>
+          </w:p>
+        </w:tc>
+        <w:tc>
+          <w:tcPr>
+            <w:tcW w:w="4827" w:type="dxa"/>
+          </w:tcPr>
+          <w:p>
+            <w:pPr>
+              <w:rPr>
+                <w:lang w:val="en-GB"/>
+              </w:rPr>
+            </w:pPr>
+          </w:p>
+        </w:tc>
+      </w:tr>
+      <w:tr>
+        <w:tc>
+          <w:tcPr>
+            <w:tcW w:w="1600" w:type="dxa"/>
+          </w:tcPr>
+          <w:p>
+            <w:pPr>
+              <w:rPr>
+                <w:lang w:val="en-GB"/>
+              </w:rPr>
+            </w:pPr>
+            <w:proofErr w:type="spellStart"/>
+            <w:r>
+              <w:rPr>
+                <w:lang w:val="en-GB"/>
+              </w:rPr>
+              <w:t>pizzaId</w:t>
+            </w:r>
+            <w:proofErr w:type="spellEnd"/>
+          </w:p>
+        </w:tc>
+        <w:tc>
+          <w:tcPr>
+            <w:tcW w:w="1510" w:type="dxa"/>
+          </w:tcPr>
+          <w:p>
+            <w:pPr>
+              <w:rPr>
+                <w:rStyle w:val="markedcontent"/>
+                <w:rFonts w:ascii="Arial" w:hAnsi="Arial" w:cs="Arial"/>
+                <w:sz w:val="20"/>
+                <w:szCs w:val="20"/>
+              </w:rPr>
+            </w:pPr>
+            <w:r>
+              <w:rPr>
+                <w:rStyle w:val="markedcontent"/>
+                <w:rFonts w:ascii="Arial" w:hAnsi="Arial" w:cs="Arial"/>
+                <w:sz w:val="20"/>
+                <w:szCs w:val="20"/>
+              </w:rPr>
+              <w:t>Int(11)</w:t>
+            </w:r>
+          </w:p>
+        </w:tc>
+        <w:tc>
+          <w:tcPr>
+            <w:tcW w:w="1130" w:type="dxa"/>
+          </w:tcPr>
+          <w:p>
+            <w:pPr>
+              <w:rPr>
+                <w:lang w:val="en-GB"/>
+              </w:rPr>
+            </w:pPr>
+            <w:proofErr w:type="spellStart"/>
+            <w:r>
+              <w:rPr>
+                <w:lang w:val="en-GB"/>
+              </w:rPr>
+              <w:t>Ja</w:t>
+            </w:r>
+            <w:proofErr w:type="spellEnd"/>
+          </w:p>
+        </w:tc>
+        <w:tc>
+          <w:tcPr>
+            <w:tcW w:w="4827" w:type="dxa"/>
+          </w:tcPr>
+          <w:p>
+            <w:pPr>
+              <w:rPr>
+                <w:lang w:val="en-GB"/>
+              </w:rPr>
+            </w:pPr>
+          </w:p>
+        </w:tc>
+      </w:tr>
+      <w:tr>
+        <w:tc>
+          <w:tcPr>
+            <w:tcW w:w="1600" w:type="dxa"/>
+            <w:shd w:val="clear" w:color="auto" w:fill="002060"/>
+          </w:tcPr>
+          <w:p>
+            <w:pPr>
+              <w:rPr>
+                <w:lang w:val="en-GB"/>
+              </w:rPr>
+            </w:pPr>
+            <w:r>
+              <w:rPr>
+                <w:lang w:val="en-GB"/>
+              </w:rPr>
+              <w:t>Relations</w:t>
+            </w:r>
+          </w:p>
+        </w:tc>
+        <w:tc>
+          <w:tcPr>
+            <w:tcW w:w="7467" w:type="dxa"/>
+            <w:gridSpan w:val="3"/>
+            <w:shd w:val="clear" w:color="auto" w:fill="002060"/>
+          </w:tcPr>
+          <w:p>
+            <w:pPr>
+              <w:rPr>
+                <w:lang w:val="en-GB"/>
+              </w:rPr>
+            </w:pPr>
+            <w:r>
+              <w:rPr>
+                <w:lang w:val="en-GB"/>
+              </w:rPr>
+              <w:t>Description</w:t>
+            </w:r>
+          </w:p>
+        </w:tc>
+      </w:tr>
+      <w:tr>
+        <w:tc>
+          <w:tcPr>
+            <w:tcW w:w="1600" w:type="dxa"/>
+          </w:tcPr>
+          <w:p>
+            <w:pPr>
+              <w:rPr>
+                <w:lang w:val="en-GB"/>
+              </w:rPr>
+            </w:pPr>
+            <w:proofErr w:type="spellStart"/>
+            <w:r>
+              <w:rPr>
+                <w:lang w:val="en-GB"/>
+              </w:rPr>
+              <w:t>orderID</w:t>
+            </w:r>
+            <w:proofErr w:type="spellEnd"/>
+          </w:p>
+        </w:tc>
+        <w:tc>
+          <w:tcPr>
+            <w:tcW w:w="7467" w:type="dxa"/>
+            <w:gridSpan w:val="3"/>
+          </w:tcPr>
+          <w:p>
+            <w:proofErr w:type="spellStart"/>
+            <w:r>
+              <w:t>order</w:t>
+            </w:r>
+            <w:r>
+              <w:t>Id</w:t>
+            </w:r>
+            <w:proofErr w:type="spellEnd"/>
+            <w:r>
+              <w:t xml:space="preserve"> heeft relatie met </w:t>
+            </w:r>
+            <w:proofErr w:type="spellStart"/>
+            <w:r>
+              <w:t>order</w:t>
+            </w:r>
+            <w:r>
+              <w:t>ID</w:t>
+            </w:r>
+            <w:proofErr w:type="spellEnd"/>
+            <w:r>
+              <w:t xml:space="preserve"> uit</w:t>
+            </w:r>
+            <w:r>
+              <w:t xml:space="preserve"> te tabel (</w:t>
+            </w:r>
+            <w:r>
+              <w:t>orders</w:t>
+            </w:r>
+            <w:r>
+              <w:t>).</w:t>
+            </w:r>
+          </w:p>
+        </w:tc>
+      </w:tr>
+      <w:tr>
+        <w:tc>
+          <w:tcPr>
+            <w:tcW w:w="1600" w:type="dxa"/>
+          </w:tcPr>
+          <w:p>
+            <w:pPr>
+              <w:rPr>
+                <w:lang w:val="en-GB"/>
+              </w:rPr>
+            </w:pPr>
+            <w:proofErr w:type="spellStart"/>
+            <w:r>
+              <w:rPr>
+                <w:lang w:val="en-GB"/>
+              </w:rPr>
+              <w:t>pizzaId</w:t>
+            </w:r>
+            <w:proofErr w:type="spellEnd"/>
+          </w:p>
+        </w:tc>
+        <w:tc>
+          <w:tcPr>
+            <w:tcW w:w="7467" w:type="dxa"/>
+            <w:gridSpan w:val="3"/>
+          </w:tcPr>
+          <w:p>
+            <w:proofErr w:type="spellStart"/>
+            <w:r>
+              <w:t>pizzaId</w:t>
+            </w:r>
+            <w:proofErr w:type="spellEnd"/>
+            <w:r>
+              <w:t xml:space="preserve"> heeft relatie met </w:t>
+            </w:r>
+            <w:proofErr w:type="spellStart"/>
+            <w:r>
+              <w:t>pizza</w:t>
+            </w:r>
+            <w:r>
+              <w:t>ID</w:t>
+            </w:r>
+            <w:proofErr w:type="spellEnd"/>
+            <w:r>
+              <w:t xml:space="preserve"> uit</w:t>
+            </w:r>
+            <w:r>
+              <w:t xml:space="preserve"> te tabel (</w:t>
+            </w:r>
+            <w:proofErr w:type="spellStart"/>
+            <w:r>
+              <w:t>pizzas</w:t>
+            </w:r>
+            <w:proofErr w:type="spellEnd"/>
+            <w:r>
+              <w:t>).</w:t>
+            </w:r>
+          </w:p>
+        </w:tc>
+      </w:tr>
+    </w:tbl>
+    <w:p/>
     <w:sectPr>
       <w:pgSz w:w="11906" w:h="16838"/>
       <w:pgMar w:top="1417" w:right="1417" w:bottom="1417" w:left="1417" w:header="708" w:footer="708" w:gutter="0"/>

</xml_diff>

<commit_message>
Updated at 10-01-23 2:40pm
</commit_message>
<xml_diff>
--- a/Project4Datamodel.docx
+++ b/Project4Datamodel.docx
@@ -9,7 +9,6 @@
           <w:lang w:val="en-GB"/>
         </w:rPr>
       </w:pPr>
-      <w:proofErr w:type="spellStart"/>
       <w:r>
         <w:rPr>
           <w:lang w:val="en-GB"/>
@@ -22,7 +21,6 @@
         </w:rPr>
         <w:t>atamodel</w:t>
       </w:r>
-      <w:proofErr w:type="spellEnd"/>
     </w:p>
     <w:tbl>
       <w:tblPr>
@@ -210,14 +208,12 @@
                 <w:lang w:val="en-GB"/>
               </w:rPr>
             </w:pPr>
-            <w:proofErr w:type="spellStart"/>
             <w:r>
               <w:rPr>
                 <w:lang w:val="en-GB"/>
               </w:rPr>
               <w:t>userID</w:t>
             </w:r>
-            <w:proofErr w:type="spellEnd"/>
           </w:p>
         </w:tc>
         <w:tc>
@@ -264,7 +260,7 @@
               <w:rPr>
                 <w:lang w:val="en-GB"/>
               </w:rPr>
-              <w:t>Ja</w:t>
+              <w:t>Yes</w:t>
             </w:r>
           </w:p>
         </w:tc>
@@ -298,14 +294,12 @@
                 <w:lang w:val="en-GB"/>
               </w:rPr>
             </w:pPr>
-            <w:proofErr w:type="spellStart"/>
             <w:r>
               <w:rPr>
                 <w:lang w:val="en-GB"/>
               </w:rPr>
               <w:t>firstname</w:t>
             </w:r>
-            <w:proofErr w:type="spellEnd"/>
           </w:p>
         </w:tc>
         <w:tc>
@@ -318,7 +312,6 @@
                 <w:lang w:val="en-GB"/>
               </w:rPr>
             </w:pPr>
-            <w:proofErr w:type="spellStart"/>
             <w:r>
               <w:rPr>
                 <w:rStyle w:val="markedcontent"/>
@@ -326,9 +319,8 @@
                 <w:sz w:val="20"/>
                 <w:szCs w:val="20"/>
               </w:rPr>
-              <w:t>varchar</w:t>
-            </w:r>
-            <w:proofErr w:type="spellEnd"/>
+              <w:t>V</w:t>
+            </w:r>
             <w:r>
               <w:rPr>
                 <w:rStyle w:val="markedcontent"/>
@@ -336,7 +328,7 @@
                 <w:sz w:val="20"/>
                 <w:szCs w:val="20"/>
               </w:rPr>
-              <w:t>(50</w:t>
+              <w:t>archar(50</w:t>
             </w:r>
             <w:r>
               <w:rPr>
@@ -363,7 +355,7 @@
               <w:rPr>
                 <w:lang w:val="en-GB"/>
               </w:rPr>
-              <w:t>Ja</w:t>
+              <w:t>Yes</w:t>
             </w:r>
           </w:p>
         </w:tc>
@@ -391,7 +383,6 @@
                 <w:lang w:val="en-GB"/>
               </w:rPr>
             </w:pPr>
-            <w:proofErr w:type="spellStart"/>
             <w:r>
               <w:rPr>
                 <w:rStyle w:val="markedcontent"/>
@@ -401,7 +392,6 @@
               </w:rPr>
               <w:t>lastname</w:t>
             </w:r>
-            <w:proofErr w:type="spellEnd"/>
           </w:p>
         </w:tc>
         <w:tc>
@@ -414,7 +404,6 @@
                 <w:lang w:val="en-GB"/>
               </w:rPr>
             </w:pPr>
-            <w:proofErr w:type="spellStart"/>
             <w:r>
               <w:rPr>
                 <w:rStyle w:val="markedcontent"/>
@@ -422,9 +411,8 @@
                 <w:sz w:val="20"/>
                 <w:szCs w:val="20"/>
               </w:rPr>
-              <w:t>varchar</w:t>
-            </w:r>
-            <w:proofErr w:type="spellEnd"/>
+              <w:t>V</w:t>
+            </w:r>
             <w:r>
               <w:rPr>
                 <w:rStyle w:val="markedcontent"/>
@@ -432,7 +420,7 @@
                 <w:sz w:val="20"/>
                 <w:szCs w:val="20"/>
               </w:rPr>
-              <w:t>(50)</w:t>
+              <w:t>archar(50)</w:t>
             </w:r>
           </w:p>
         </w:tc>
@@ -446,14 +434,252 @@
                 <w:lang w:val="en-GB"/>
               </w:rPr>
             </w:pPr>
-            <w:proofErr w:type="spellStart"/>
-            <w:r>
-              <w:rPr>
-                <w:lang w:val="en-GB"/>
-              </w:rPr>
-              <w:t>Ja</w:t>
-            </w:r>
-            <w:proofErr w:type="spellEnd"/>
+            <w:r>
+              <w:rPr>
+                <w:lang w:val="en-GB"/>
+              </w:rPr>
+              <w:t>Yes</w:t>
+            </w:r>
+          </w:p>
+        </w:tc>
+        <w:tc>
+          <w:tcPr>
+            <w:tcW w:w="5033" w:type="dxa"/>
+          </w:tcPr>
+          <w:p>
+            <w:pPr>
+              <w:rPr>
+                <w:lang w:val="en-GB"/>
+              </w:rPr>
+            </w:pPr>
+          </w:p>
+        </w:tc>
+      </w:tr>
+      <w:tr>
+        <w:tc>
+          <w:tcPr>
+            <w:tcW w:w="1349" w:type="dxa"/>
+          </w:tcPr>
+          <w:p>
+            <w:pPr>
+              <w:rPr>
+                <w:rStyle w:val="markedcontent"/>
+                <w:rFonts w:ascii="Arial" w:hAnsi="Arial" w:cs="Arial"/>
+                <w:sz w:val="20"/>
+                <w:szCs w:val="20"/>
+              </w:rPr>
+            </w:pPr>
+            <w:r>
+              <w:rPr>
+                <w:rStyle w:val="markedcontent"/>
+                <w:rFonts w:ascii="Arial" w:hAnsi="Arial" w:cs="Arial"/>
+                <w:sz w:val="20"/>
+                <w:szCs w:val="20"/>
+              </w:rPr>
+              <w:t>adress</w:t>
+            </w:r>
+          </w:p>
+        </w:tc>
+        <w:tc>
+          <w:tcPr>
+            <w:tcW w:w="1549" w:type="dxa"/>
+          </w:tcPr>
+          <w:p>
+            <w:pPr>
+              <w:rPr>
+                <w:rStyle w:val="markedcontent"/>
+                <w:rFonts w:ascii="Arial" w:hAnsi="Arial" w:cs="Arial"/>
+                <w:sz w:val="20"/>
+                <w:szCs w:val="20"/>
+              </w:rPr>
+            </w:pPr>
+            <w:r>
+              <w:rPr>
+                <w:rStyle w:val="markedcontent"/>
+                <w:rFonts w:ascii="Arial" w:hAnsi="Arial" w:cs="Arial"/>
+                <w:sz w:val="20"/>
+                <w:szCs w:val="20"/>
+              </w:rPr>
+              <w:t>Varchar(50)</w:t>
+            </w:r>
+          </w:p>
+        </w:tc>
+        <w:tc>
+          <w:tcPr>
+            <w:tcW w:w="1136" w:type="dxa"/>
+          </w:tcPr>
+          <w:p>
+            <w:pPr>
+              <w:rPr>
+                <w:lang w:val="en-GB"/>
+              </w:rPr>
+            </w:pPr>
+            <w:r>
+              <w:rPr>
+                <w:lang w:val="en-GB"/>
+              </w:rPr>
+              <w:t>Yes</w:t>
+            </w:r>
+          </w:p>
+        </w:tc>
+        <w:tc>
+          <w:tcPr>
+            <w:tcW w:w="5033" w:type="dxa"/>
+          </w:tcPr>
+          <w:p>
+            <w:pPr>
+              <w:rPr>
+                <w:lang w:val="en-GB"/>
+              </w:rPr>
+            </w:pPr>
+          </w:p>
+        </w:tc>
+      </w:tr>
+      <w:tr>
+        <w:tc>
+          <w:tcPr>
+            <w:tcW w:w="1349" w:type="dxa"/>
+          </w:tcPr>
+          <w:p>
+            <w:pPr>
+              <w:rPr>
+                <w:rStyle w:val="markedcontent"/>
+                <w:rFonts w:ascii="Arial" w:hAnsi="Arial" w:cs="Arial"/>
+                <w:sz w:val="20"/>
+                <w:szCs w:val="20"/>
+              </w:rPr>
+            </w:pPr>
+            <w:r>
+              <w:rPr>
+                <w:rStyle w:val="markedcontent"/>
+                <w:rFonts w:ascii="Arial" w:hAnsi="Arial" w:cs="Arial"/>
+                <w:sz w:val="20"/>
+                <w:szCs w:val="20"/>
+              </w:rPr>
+              <w:t>postcode</w:t>
+            </w:r>
+          </w:p>
+        </w:tc>
+        <w:tc>
+          <w:tcPr>
+            <w:tcW w:w="1549" w:type="dxa"/>
+          </w:tcPr>
+          <w:p>
+            <w:pPr>
+              <w:rPr>
+                <w:rStyle w:val="markedcontent"/>
+                <w:rFonts w:ascii="Arial" w:hAnsi="Arial" w:cs="Arial"/>
+                <w:sz w:val="20"/>
+                <w:szCs w:val="20"/>
+              </w:rPr>
+            </w:pPr>
+            <w:r>
+              <w:rPr>
+                <w:rStyle w:val="markedcontent"/>
+                <w:rFonts w:ascii="Arial" w:hAnsi="Arial" w:cs="Arial"/>
+                <w:sz w:val="20"/>
+                <w:szCs w:val="20"/>
+              </w:rPr>
+              <w:t>Varchar(6)</w:t>
+            </w:r>
+          </w:p>
+        </w:tc>
+        <w:tc>
+          <w:tcPr>
+            <w:tcW w:w="1136" w:type="dxa"/>
+          </w:tcPr>
+          <w:p>
+            <w:pPr>
+              <w:rPr>
+                <w:lang w:val="en-GB"/>
+              </w:rPr>
+            </w:pPr>
+            <w:r>
+              <w:rPr>
+                <w:lang w:val="en-GB"/>
+              </w:rPr>
+              <w:t>Yes</w:t>
+            </w:r>
+          </w:p>
+        </w:tc>
+        <w:tc>
+          <w:tcPr>
+            <w:tcW w:w="5033" w:type="dxa"/>
+          </w:tcPr>
+          <w:p>
+            <w:pPr>
+              <w:rPr>
+                <w:lang w:val="en-GB"/>
+              </w:rPr>
+            </w:pPr>
+          </w:p>
+        </w:tc>
+      </w:tr>
+      <w:tr>
+        <w:tc>
+          <w:tcPr>
+            <w:tcW w:w="1349" w:type="dxa"/>
+          </w:tcPr>
+          <w:p>
+            <w:pPr>
+              <w:rPr>
+                <w:rStyle w:val="markedcontent"/>
+                <w:rFonts w:ascii="Arial" w:hAnsi="Arial" w:cs="Arial"/>
+                <w:sz w:val="20"/>
+                <w:szCs w:val="20"/>
+              </w:rPr>
+            </w:pPr>
+            <w:r>
+              <w:rPr>
+                <w:rStyle w:val="markedcontent"/>
+                <w:rFonts w:ascii="Arial" w:hAnsi="Arial" w:cs="Arial"/>
+                <w:sz w:val="20"/>
+                <w:szCs w:val="20"/>
+              </w:rPr>
+              <w:t>city</w:t>
+            </w:r>
+          </w:p>
+        </w:tc>
+        <w:tc>
+          <w:tcPr>
+            <w:tcW w:w="1549" w:type="dxa"/>
+          </w:tcPr>
+          <w:p>
+            <w:pPr>
+              <w:rPr>
+                <w:rStyle w:val="markedcontent"/>
+                <w:rFonts w:ascii="Arial" w:hAnsi="Arial" w:cs="Arial"/>
+                <w:sz w:val="20"/>
+                <w:szCs w:val="20"/>
+              </w:rPr>
+            </w:pPr>
+            <w:r>
+              <w:rPr>
+                <w:rStyle w:val="markedcontent"/>
+                <w:rFonts w:ascii="Arial" w:hAnsi="Arial" w:cs="Arial"/>
+                <w:sz w:val="20"/>
+                <w:szCs w:val="20"/>
+              </w:rPr>
+              <w:t>Varchar(50)</w:t>
+            </w:r>
+          </w:p>
+        </w:tc>
+        <w:tc>
+          <w:tcPr>
+            <w:tcW w:w="1136" w:type="dxa"/>
+          </w:tcPr>
+          <w:p>
+            <w:pPr>
+              <w:rPr>
+                <w:lang w:val="en-GB"/>
+              </w:rPr>
+            </w:pPr>
+            <w:r>
+              <w:rPr>
+                <w:lang w:val="en-GB"/>
+              </w:rPr>
+              <w:t>Yes</w:t>
+            </w:r>
           </w:p>
         </w:tc>
         <w:tc>
@@ -743,14 +969,12 @@
                 <w:lang w:val="en-GB"/>
               </w:rPr>
             </w:pPr>
-            <w:proofErr w:type="spellStart"/>
             <w:r>
               <w:rPr>
                 <w:lang w:val="en-GB"/>
               </w:rPr>
               <w:t>pizzaID</w:t>
             </w:r>
-            <w:proofErr w:type="spellEnd"/>
           </w:p>
         </w:tc>
         <w:tc>
@@ -793,14 +1017,12 @@
                 <w:lang w:val="en-GB"/>
               </w:rPr>
             </w:pPr>
-            <w:proofErr w:type="spellStart"/>
-            <w:r>
-              <w:rPr>
-                <w:lang w:val="en-GB"/>
-              </w:rPr>
-              <w:t>Ja</w:t>
-            </w:r>
-            <w:proofErr w:type="spellEnd"/>
+            <w:r>
+              <w:rPr>
+                <w:lang w:val="en-GB"/>
+              </w:rPr>
+              <w:t>Yes</w:t>
+            </w:r>
           </w:p>
         </w:tc>
         <w:tc>
@@ -851,7 +1073,6 @@
                 <w:lang w:val="en-GB"/>
               </w:rPr>
             </w:pPr>
-            <w:proofErr w:type="spellStart"/>
             <w:r>
               <w:rPr>
                 <w:rStyle w:val="markedcontent"/>
@@ -870,7 +1091,6 @@
               </w:rPr>
               <w:t>archar</w:t>
             </w:r>
-            <w:proofErr w:type="spellEnd"/>
             <w:r>
               <w:rPr>
                 <w:rStyle w:val="markedcontent"/>
@@ -892,14 +1112,12 @@
                 <w:lang w:val="en-GB"/>
               </w:rPr>
             </w:pPr>
-            <w:proofErr w:type="spellStart"/>
-            <w:r>
-              <w:rPr>
-                <w:lang w:val="en-GB"/>
-              </w:rPr>
-              <w:t>Ja</w:t>
-            </w:r>
-            <w:proofErr w:type="spellEnd"/>
+            <w:r>
+              <w:rPr>
+                <w:lang w:val="en-GB"/>
+              </w:rPr>
+              <w:t>Yes</w:t>
+            </w:r>
           </w:p>
         </w:tc>
         <w:tc>
@@ -962,14 +1180,12 @@
                 <w:lang w:val="en-GB"/>
               </w:rPr>
             </w:pPr>
-            <w:proofErr w:type="spellStart"/>
-            <w:r>
-              <w:rPr>
-                <w:lang w:val="en-GB"/>
-              </w:rPr>
-              <w:t>Ja</w:t>
-            </w:r>
-            <w:proofErr w:type="spellEnd"/>
+            <w:r>
+              <w:rPr>
+                <w:lang w:val="en-GB"/>
+              </w:rPr>
+              <w:t>Yes</w:t>
+            </w:r>
           </w:p>
         </w:tc>
         <w:tc>
@@ -1037,14 +1253,12 @@
                 <w:lang w:val="en-GB"/>
               </w:rPr>
             </w:pPr>
-            <w:proofErr w:type="spellStart"/>
             <w:r>
               <w:rPr>
                 <w:lang w:val="en-GB"/>
               </w:rPr>
               <w:t>pizzaID</w:t>
             </w:r>
-            <w:proofErr w:type="spellEnd"/>
           </w:p>
         </w:tc>
         <w:tc>
@@ -1053,32 +1267,11 @@
             <w:gridSpan w:val="3"/>
           </w:tcPr>
           <w:p>
-            <w:proofErr w:type="spellStart"/>
-            <w:r>
-              <w:t>pizzaID</w:t>
-            </w:r>
-            <w:proofErr w:type="spellEnd"/>
-            <w:r>
-              <w:t xml:space="preserve"> heeft relatie met </w:t>
-            </w:r>
-            <w:proofErr w:type="spellStart"/>
-            <w:r>
-              <w:t>pizzaId</w:t>
-            </w:r>
-            <w:proofErr w:type="spellEnd"/>
-            <w:r>
-              <w:t xml:space="preserve"> uit</w:t>
-            </w:r>
-            <w:r>
-              <w:t xml:space="preserve"> te koppeltabel (</w:t>
-            </w:r>
-            <w:proofErr w:type="spellStart"/>
-            <w:r>
-              <w:t>order_pizza</w:t>
-            </w:r>
-            <w:proofErr w:type="spellEnd"/>
-            <w:r>
-              <w:t>).</w:t>
+            <w:r>
+              <w:t>pizzaID heeft relatie met pizzaId uit</w:t>
+            </w:r>
+            <w:r>
+              <w:t xml:space="preserve"> te koppeltabel (order_pizza).</w:t>
             </w:r>
           </w:p>
         </w:tc>
@@ -1271,14 +1464,12 @@
                 <w:lang w:val="en-GB"/>
               </w:rPr>
             </w:pPr>
-            <w:proofErr w:type="spellStart"/>
             <w:r>
               <w:rPr>
                 <w:lang w:val="en-GB"/>
               </w:rPr>
               <w:t>orderID</w:t>
             </w:r>
-            <w:proofErr w:type="spellEnd"/>
           </w:p>
         </w:tc>
         <w:tc>
@@ -1309,14 +1500,12 @@
                 <w:lang w:val="en-GB"/>
               </w:rPr>
             </w:pPr>
-            <w:proofErr w:type="spellStart"/>
-            <w:r>
-              <w:rPr>
-                <w:lang w:val="en-GB"/>
-              </w:rPr>
-              <w:t>Ja</w:t>
-            </w:r>
-            <w:proofErr w:type="spellEnd"/>
+            <w:r>
+              <w:rPr>
+                <w:lang w:val="en-GB"/>
+              </w:rPr>
+              <w:t>Yes</w:t>
+            </w:r>
           </w:p>
         </w:tc>
         <w:tc>
@@ -1367,7 +1556,6 @@
                 <w:lang w:val="en-GB"/>
               </w:rPr>
             </w:pPr>
-            <w:proofErr w:type="spellStart"/>
             <w:r>
               <w:rPr>
                 <w:rStyle w:val="markedcontent"/>
@@ -1377,7 +1565,6 @@
               </w:rPr>
               <w:t>datetime</w:t>
             </w:r>
-            <w:proofErr w:type="spellEnd"/>
           </w:p>
         </w:tc>
         <w:tc>
@@ -1394,7 +1581,7 @@
               <w:rPr>
                 <w:lang w:val="en-GB"/>
               </w:rPr>
-              <w:t>nee</w:t>
+              <w:t>No</w:t>
             </w:r>
           </w:p>
         </w:tc>
@@ -1463,7 +1650,6 @@
                 <w:lang w:val="en-GB"/>
               </w:rPr>
             </w:pPr>
-            <w:proofErr w:type="spellStart"/>
             <w:r>
               <w:rPr>
                 <w:lang w:val="en-GB"/>
@@ -1476,7 +1662,6 @@
               </w:rPr>
               <w:t>D</w:t>
             </w:r>
-            <w:proofErr w:type="spellEnd"/>
           </w:p>
         </w:tc>
         <w:tc>
@@ -1485,38 +1670,20 @@
             <w:gridSpan w:val="3"/>
           </w:tcPr>
           <w:p>
-            <w:proofErr w:type="spellStart"/>
             <w:r>
               <w:t>order</w:t>
             </w:r>
             <w:r>
-              <w:t>ID</w:t>
-            </w:r>
-            <w:proofErr w:type="spellEnd"/>
-            <w:r>
-              <w:t xml:space="preserve"> heeft relatie met </w:t>
-            </w:r>
-            <w:proofErr w:type="spellStart"/>
+              <w:t xml:space="preserve">ID heeft relatie met </w:t>
+            </w:r>
             <w:r>
               <w:t>order</w:t>
             </w:r>
             <w:r>
-              <w:t>Id</w:t>
-            </w:r>
-            <w:proofErr w:type="spellEnd"/>
-            <w:r>
-              <w:t xml:space="preserve"> uit</w:t>
-            </w:r>
-            <w:r>
-              <w:t xml:space="preserve"> te koppeltabel (</w:t>
-            </w:r>
-            <w:proofErr w:type="spellStart"/>
-            <w:r>
-              <w:t>order_pizza</w:t>
-            </w:r>
-            <w:proofErr w:type="spellEnd"/>
-            <w:r>
-              <w:t>).</w:t>
+              <w:t>Id uit</w:t>
+            </w:r>
+            <w:r>
+              <w:t xml:space="preserve"> te koppeltabel (order_pizza).</w:t>
             </w:r>
           </w:p>
         </w:tc>
@@ -1566,26 +1733,12 @@
                 <w:lang w:val="en-GB"/>
               </w:rPr>
             </w:pPr>
-            <w:proofErr w:type="spellStart"/>
-            <w:r>
-              <w:rPr>
-                <w:lang w:val="en-GB"/>
-              </w:rPr>
-              <w:t>o</w:t>
-            </w:r>
-            <w:r>
-              <w:rPr>
-                <w:lang w:val="en-GB"/>
-              </w:rPr>
-              <w:t>rder</w:t>
-            </w:r>
-            <w:r>
-              <w:rPr>
-                <w:lang w:val="en-GB"/>
-              </w:rPr>
-              <w:t>_pizza</w:t>
-            </w:r>
-            <w:proofErr w:type="spellEnd"/>
+            <w:r>
+              <w:rPr>
+                <w:lang w:val="en-GB"/>
+              </w:rPr>
+              <w:t>order_pizza</w:t>
+            </w:r>
           </w:p>
         </w:tc>
       </w:tr>
@@ -1630,8 +1783,192 @@
                 <w:sz w:val="20"/>
                 <w:szCs w:val="20"/>
               </w:rPr>
-              <w:t>e</w:t>
-            </w:r>
+              <w:t>eze tabel koppelt orders en pizzas aan elkaar</w:t>
+            </w:r>
+          </w:p>
+        </w:tc>
+      </w:tr>
+      <w:tr>
+        <w:tc>
+          <w:tcPr>
+            <w:tcW w:w="1600" w:type="dxa"/>
+            <w:shd w:val="clear" w:color="auto" w:fill="002060"/>
+          </w:tcPr>
+          <w:p>
+            <w:pPr>
+              <w:rPr>
+                <w:lang w:val="en-GB"/>
+              </w:rPr>
+            </w:pPr>
+            <w:r>
+              <w:rPr>
+                <w:lang w:val="en-GB"/>
+              </w:rPr>
+              <w:t>Column</w:t>
+            </w:r>
+          </w:p>
+        </w:tc>
+        <w:tc>
+          <w:tcPr>
+            <w:tcW w:w="1510" w:type="dxa"/>
+            <w:shd w:val="clear" w:color="auto" w:fill="002060"/>
+          </w:tcPr>
+          <w:p>
+            <w:pPr>
+              <w:rPr>
+                <w:lang w:val="en-GB"/>
+              </w:rPr>
+            </w:pPr>
+            <w:r>
+              <w:rPr>
+                <w:lang w:val="en-GB"/>
+              </w:rPr>
+              <w:t>Type</w:t>
+            </w:r>
+          </w:p>
+        </w:tc>
+        <w:tc>
+          <w:tcPr>
+            <w:tcW w:w="1130" w:type="dxa"/>
+            <w:shd w:val="clear" w:color="auto" w:fill="002060"/>
+          </w:tcPr>
+          <w:p>
+            <w:pPr>
+              <w:rPr>
+                <w:lang w:val="en-GB"/>
+              </w:rPr>
+            </w:pPr>
+            <w:r>
+              <w:rPr>
+                <w:lang w:val="en-GB"/>
+              </w:rPr>
+              <w:t>Required</w:t>
+            </w:r>
+          </w:p>
+        </w:tc>
+        <w:tc>
+          <w:tcPr>
+            <w:tcW w:w="4827" w:type="dxa"/>
+            <w:shd w:val="clear" w:color="auto" w:fill="002060"/>
+          </w:tcPr>
+          <w:p>
+            <w:pPr>
+              <w:rPr>
+                <w:lang w:val="en-GB"/>
+              </w:rPr>
+            </w:pPr>
+            <w:r>
+              <w:rPr>
+                <w:lang w:val="en-GB"/>
+              </w:rPr>
+              <w:t>Remarks</w:t>
+            </w:r>
+          </w:p>
+        </w:tc>
+      </w:tr>
+      <w:tr>
+        <w:tc>
+          <w:tcPr>
+            <w:tcW w:w="1600" w:type="dxa"/>
+          </w:tcPr>
+          <w:p>
+            <w:pPr>
+              <w:rPr>
+                <w:lang w:val="en-GB"/>
+              </w:rPr>
+            </w:pPr>
+            <w:r>
+              <w:rPr>
+                <w:lang w:val="en-GB"/>
+              </w:rPr>
+              <w:t>ordercontentID</w:t>
+            </w:r>
+          </w:p>
+        </w:tc>
+        <w:tc>
+          <w:tcPr>
+            <w:tcW w:w="1510" w:type="dxa"/>
+          </w:tcPr>
+          <w:p>
+            <w:pPr>
+              <w:rPr>
+                <w:lang w:val="en-GB"/>
+              </w:rPr>
+            </w:pPr>
+            <w:r>
+              <w:rPr>
+                <w:lang w:val="en-GB"/>
+              </w:rPr>
+              <w:t>Int(11)</w:t>
+            </w:r>
+          </w:p>
+        </w:tc>
+        <w:tc>
+          <w:tcPr>
+            <w:tcW w:w="1130" w:type="dxa"/>
+          </w:tcPr>
+          <w:p>
+            <w:pPr>
+              <w:rPr>
+                <w:lang w:val="en-GB"/>
+              </w:rPr>
+            </w:pPr>
+            <w:r>
+              <w:rPr>
+                <w:lang w:val="en-GB"/>
+              </w:rPr>
+              <w:t>Yes</w:t>
+            </w:r>
+          </w:p>
+        </w:tc>
+        <w:tc>
+          <w:tcPr>
+            <w:tcW w:w="4827" w:type="dxa"/>
+          </w:tcPr>
+          <w:p>
+            <w:pPr>
+              <w:rPr>
+                <w:lang w:val="en-GB"/>
+              </w:rPr>
+            </w:pPr>
+            <w:r>
+              <w:rPr>
+                <w:lang w:val="en-GB"/>
+              </w:rPr>
+              <w:t>Auto increment</w:t>
+            </w:r>
+          </w:p>
+        </w:tc>
+      </w:tr>
+      <w:tr>
+        <w:tc>
+          <w:tcPr>
+            <w:tcW w:w="1600" w:type="dxa"/>
+          </w:tcPr>
+          <w:p>
+            <w:pPr>
+              <w:rPr>
+                <w:lang w:val="en-GB"/>
+              </w:rPr>
+            </w:pPr>
+            <w:r>
+              <w:rPr>
+                <w:lang w:val="en-GB"/>
+              </w:rPr>
+              <w:t>orderId</w:t>
+            </w:r>
+          </w:p>
+        </w:tc>
+        <w:tc>
+          <w:tcPr>
+            <w:tcW w:w="1510" w:type="dxa"/>
+          </w:tcPr>
+          <w:p>
+            <w:pPr>
+              <w:rPr>
+                <w:lang w:val="en-GB"/>
+              </w:rPr>
+            </w:pPr>
             <w:r>
               <w:rPr>
                 <w:rStyle w:val="markedcontent"/>
@@ -1639,19 +1976,73 @@
                 <w:sz w:val="20"/>
                 <w:szCs w:val="20"/>
               </w:rPr>
-              <w:t xml:space="preserve">ze tabel koppelt orders en </w:t>
-            </w:r>
-            <w:proofErr w:type="spellStart"/>
-            <w:r>
+              <w:t>Int(11)</w:t>
+            </w:r>
+          </w:p>
+        </w:tc>
+        <w:tc>
+          <w:tcPr>
+            <w:tcW w:w="1130" w:type="dxa"/>
+          </w:tcPr>
+          <w:p>
+            <w:pPr>
+              <w:rPr>
+                <w:lang w:val="en-GB"/>
+              </w:rPr>
+            </w:pPr>
+            <w:r>
+              <w:rPr>
+                <w:lang w:val="en-GB"/>
+              </w:rPr>
+              <w:t>Yes</w:t>
+            </w:r>
+          </w:p>
+        </w:tc>
+        <w:tc>
+          <w:tcPr>
+            <w:tcW w:w="4827" w:type="dxa"/>
+          </w:tcPr>
+          <w:p>
+            <w:pPr>
+              <w:rPr>
+                <w:lang w:val="en-GB"/>
+              </w:rPr>
+            </w:pPr>
+          </w:p>
+        </w:tc>
+      </w:tr>
+      <w:tr>
+        <w:tc>
+          <w:tcPr>
+            <w:tcW w:w="1600" w:type="dxa"/>
+          </w:tcPr>
+          <w:p>
+            <w:pPr>
+              <w:rPr>
+                <w:lang w:val="en-GB"/>
+              </w:rPr>
+            </w:pPr>
+            <w:r>
+              <w:rPr>
+                <w:lang w:val="en-GB"/>
+              </w:rPr>
+              <w:t>pizzaId</w:t>
+            </w:r>
+          </w:p>
+        </w:tc>
+        <w:tc>
+          <w:tcPr>
+            <w:tcW w:w="1510" w:type="dxa"/>
+          </w:tcPr>
+          <w:p>
+            <w:pPr>
               <w:rPr>
                 <w:rStyle w:val="markedcontent"/>
                 <w:rFonts w:ascii="Arial" w:hAnsi="Arial" w:cs="Arial"/>
                 <w:sz w:val="20"/>
                 <w:szCs w:val="20"/>
               </w:rPr>
-              <w:t>pizzas</w:t>
-            </w:r>
-            <w:proofErr w:type="spellEnd"/>
+            </w:pPr>
             <w:r>
               <w:rPr>
                 <w:rStyle w:val="markedcontent"/>
@@ -1659,311 +2050,26 @@
                 <w:sz w:val="20"/>
                 <w:szCs w:val="20"/>
               </w:rPr>
-              <w:t xml:space="preserve"> aan elkaar</w:t>
-            </w:r>
-          </w:p>
-        </w:tc>
-      </w:tr>
-      <w:tr>
-        <w:tc>
-          <w:tcPr>
-            <w:tcW w:w="1600" w:type="dxa"/>
-            <w:shd w:val="clear" w:color="auto" w:fill="002060"/>
-          </w:tcPr>
-          <w:p>
-            <w:pPr>
-              <w:rPr>
-                <w:lang w:val="en-GB"/>
-              </w:rPr>
-            </w:pPr>
-            <w:r>
-              <w:rPr>
-                <w:lang w:val="en-GB"/>
-              </w:rPr>
-              <w:t>Column</w:t>
-            </w:r>
-          </w:p>
-        </w:tc>
-        <w:tc>
-          <w:tcPr>
-            <w:tcW w:w="1510" w:type="dxa"/>
-            <w:shd w:val="clear" w:color="auto" w:fill="002060"/>
-          </w:tcPr>
-          <w:p>
-            <w:pPr>
-              <w:rPr>
-                <w:lang w:val="en-GB"/>
-              </w:rPr>
-            </w:pPr>
-            <w:r>
-              <w:rPr>
-                <w:lang w:val="en-GB"/>
-              </w:rPr>
-              <w:t>Type</w:t>
+              <w:t>Int(11)</w:t>
             </w:r>
           </w:p>
         </w:tc>
         <w:tc>
           <w:tcPr>
             <w:tcW w:w="1130" w:type="dxa"/>
-            <w:shd w:val="clear" w:color="auto" w:fill="002060"/>
-          </w:tcPr>
-          <w:p>
-            <w:pPr>
-              <w:rPr>
-                <w:lang w:val="en-GB"/>
-              </w:rPr>
-            </w:pPr>
-            <w:r>
-              <w:rPr>
-                <w:lang w:val="en-GB"/>
-              </w:rPr>
-              <w:t>Required</w:t>
-            </w:r>
-          </w:p>
-        </w:tc>
-        <w:tc>
-          <w:tcPr>
-            <w:tcW w:w="4827" w:type="dxa"/>
-            <w:shd w:val="clear" w:color="auto" w:fill="002060"/>
-          </w:tcPr>
-          <w:p>
-            <w:pPr>
-              <w:rPr>
-                <w:lang w:val="en-GB"/>
-              </w:rPr>
-            </w:pPr>
-            <w:r>
-              <w:rPr>
-                <w:lang w:val="en-GB"/>
-              </w:rPr>
-              <w:t>Remarks</w:t>
-            </w:r>
-          </w:p>
-        </w:tc>
-      </w:tr>
-      <w:tr>
-        <w:tc>
-          <w:tcPr>
-            <w:tcW w:w="1600" w:type="dxa"/>
-          </w:tcPr>
-          <w:p>
-            <w:pPr>
-              <w:rPr>
-                <w:lang w:val="en-GB"/>
-              </w:rPr>
-            </w:pPr>
-            <w:proofErr w:type="spellStart"/>
-            <w:r>
-              <w:rPr>
-                <w:lang w:val="en-GB"/>
-              </w:rPr>
-              <w:t>order</w:t>
-            </w:r>
-            <w:r>
-              <w:rPr>
-                <w:lang w:val="en-GB"/>
-              </w:rPr>
-              <w:t>contentID</w:t>
-            </w:r>
-            <w:proofErr w:type="spellEnd"/>
-          </w:p>
-        </w:tc>
-        <w:tc>
-          <w:tcPr>
-            <w:tcW w:w="1510" w:type="dxa"/>
-          </w:tcPr>
-          <w:p>
-            <w:pPr>
-              <w:rPr>
-                <w:lang w:val="en-GB"/>
-              </w:rPr>
-            </w:pPr>
-            <w:r>
-              <w:rPr>
-                <w:lang w:val="en-GB"/>
-              </w:rPr>
-              <w:t>Int(11)</w:t>
-            </w:r>
-          </w:p>
-        </w:tc>
-        <w:tc>
-          <w:tcPr>
-            <w:tcW w:w="1130" w:type="dxa"/>
-          </w:tcPr>
-          <w:p>
-            <w:pPr>
-              <w:rPr>
-                <w:lang w:val="en-GB"/>
-              </w:rPr>
-            </w:pPr>
-            <w:proofErr w:type="spellStart"/>
-            <w:r>
-              <w:rPr>
-                <w:lang w:val="en-GB"/>
-              </w:rPr>
-              <w:t>Ja</w:t>
-            </w:r>
-            <w:proofErr w:type="spellEnd"/>
-          </w:p>
-        </w:tc>
-        <w:tc>
-          <w:tcPr>
-            <w:tcW w:w="4827" w:type="dxa"/>
-          </w:tcPr>
-          <w:p>
-            <w:pPr>
-              <w:rPr>
-                <w:lang w:val="en-GB"/>
-              </w:rPr>
-            </w:pPr>
-            <w:r>
-              <w:rPr>
-                <w:lang w:val="en-GB"/>
-              </w:rPr>
-              <w:t>Auto increment</w:t>
-            </w:r>
-          </w:p>
-        </w:tc>
-      </w:tr>
-      <w:tr>
-        <w:tc>
-          <w:tcPr>
-            <w:tcW w:w="1600" w:type="dxa"/>
-          </w:tcPr>
-          <w:p>
-            <w:pPr>
-              <w:rPr>
-                <w:lang w:val="en-GB"/>
-              </w:rPr>
-            </w:pPr>
-            <w:proofErr w:type="spellStart"/>
-            <w:r>
-              <w:rPr>
-                <w:lang w:val="en-GB"/>
-              </w:rPr>
-              <w:t>orderId</w:t>
-            </w:r>
-            <w:proofErr w:type="spellEnd"/>
-          </w:p>
-        </w:tc>
-        <w:tc>
-          <w:tcPr>
-            <w:tcW w:w="1510" w:type="dxa"/>
-          </w:tcPr>
-          <w:p>
-            <w:pPr>
-              <w:rPr>
-                <w:lang w:val="en-GB"/>
-              </w:rPr>
-            </w:pPr>
-            <w:r>
-              <w:rPr>
-                <w:rStyle w:val="markedcontent"/>
-                <w:rFonts w:ascii="Arial" w:hAnsi="Arial" w:cs="Arial"/>
-                <w:sz w:val="20"/>
-                <w:szCs w:val="20"/>
-              </w:rPr>
-              <w:t>Int(11)</w:t>
-            </w:r>
-          </w:p>
-        </w:tc>
-        <w:tc>
-          <w:tcPr>
-            <w:tcW w:w="1130" w:type="dxa"/>
-          </w:tcPr>
-          <w:p>
-            <w:pPr>
-              <w:rPr>
-                <w:lang w:val="en-GB"/>
-              </w:rPr>
-            </w:pPr>
-            <w:proofErr w:type="spellStart"/>
-            <w:r>
-              <w:rPr>
-                <w:lang w:val="en-GB"/>
-              </w:rPr>
-              <w:t>Ja</w:t>
-            </w:r>
-            <w:proofErr w:type="spellEnd"/>
-          </w:p>
-        </w:tc>
-        <w:tc>
-          <w:tcPr>
-            <w:tcW w:w="4827" w:type="dxa"/>
-          </w:tcPr>
-          <w:p>
-            <w:pPr>
-              <w:rPr>
-                <w:lang w:val="en-GB"/>
-              </w:rPr>
-            </w:pPr>
-          </w:p>
-        </w:tc>
-      </w:tr>
-      <w:tr>
-        <w:tc>
-          <w:tcPr>
-            <w:tcW w:w="1600" w:type="dxa"/>
-          </w:tcPr>
-          <w:p>
-            <w:pPr>
-              <w:rPr>
-                <w:lang w:val="en-GB"/>
-              </w:rPr>
-            </w:pPr>
-            <w:proofErr w:type="spellStart"/>
-            <w:r>
-              <w:rPr>
-                <w:lang w:val="en-GB"/>
-              </w:rPr>
-              <w:t>pizzaId</w:t>
-            </w:r>
-            <w:proofErr w:type="spellEnd"/>
-          </w:p>
-        </w:tc>
-        <w:tc>
-          <w:tcPr>
-            <w:tcW w:w="1510" w:type="dxa"/>
-          </w:tcPr>
-          <w:p>
-            <w:pPr>
-              <w:rPr>
-                <w:rStyle w:val="markedcontent"/>
-                <w:rFonts w:ascii="Arial" w:hAnsi="Arial" w:cs="Arial"/>
-                <w:sz w:val="20"/>
-                <w:szCs w:val="20"/>
-              </w:rPr>
-            </w:pPr>
-            <w:r>
-              <w:rPr>
-                <w:rStyle w:val="markedcontent"/>
-                <w:rFonts w:ascii="Arial" w:hAnsi="Arial" w:cs="Arial"/>
-                <w:sz w:val="20"/>
-                <w:szCs w:val="20"/>
-              </w:rPr>
-              <w:t>Int(11)</w:t>
-            </w:r>
-          </w:p>
-        </w:tc>
-        <w:tc>
-          <w:tcPr>
-            <w:tcW w:w="1130" w:type="dxa"/>
-          </w:tcPr>
-          <w:p>
-            <w:pPr>
-              <w:rPr>
-                <w:lang w:val="en-GB"/>
-              </w:rPr>
-            </w:pPr>
-            <w:proofErr w:type="spellStart"/>
-            <w:r>
-              <w:rPr>
-                <w:lang w:val="en-GB"/>
-              </w:rPr>
-              <w:t>Ja</w:t>
-            </w:r>
-            <w:proofErr w:type="spellEnd"/>
+          </w:tcPr>
+          <w:p>
+            <w:pPr>
+              <w:rPr>
+                <w:lang w:val="en-GB"/>
+              </w:rPr>
+            </w:pPr>
+            <w:r>
+              <w:rPr>
+                <w:lang w:val="en-GB"/>
+              </w:rPr>
+              <w:t>Yes</w:t>
+            </w:r>
           </w:p>
         </w:tc>
         <w:tc>
@@ -2031,14 +2137,12 @@
                 <w:lang w:val="en-GB"/>
               </w:rPr>
             </w:pPr>
-            <w:proofErr w:type="spellStart"/>
             <w:r>
               <w:rPr>
                 <w:lang w:val="en-GB"/>
               </w:rPr>
               <w:t>orderID</w:t>
             </w:r>
-            <w:proofErr w:type="spellEnd"/>
           </w:p>
         </w:tc>
         <w:tc>
@@ -2047,25 +2151,21 @@
             <w:gridSpan w:val="3"/>
           </w:tcPr>
           <w:p>
-            <w:proofErr w:type="spellStart"/>
             <w:r>
               <w:t>order</w:t>
             </w:r>
             <w:r>
               <w:t>Id</w:t>
             </w:r>
-            <w:proofErr w:type="spellEnd"/>
             <w:r>
               <w:t xml:space="preserve"> heeft relatie met </w:t>
             </w:r>
-            <w:proofErr w:type="spellStart"/>
             <w:r>
               <w:t>order</w:t>
             </w:r>
             <w:r>
               <w:t>ID</w:t>
             </w:r>
-            <w:proofErr w:type="spellEnd"/>
             <w:r>
               <w:t xml:space="preserve"> uit</w:t>
             </w:r>
@@ -2092,14 +2192,12 @@
                 <w:lang w:val="en-GB"/>
               </w:rPr>
             </w:pPr>
-            <w:proofErr w:type="spellStart"/>
             <w:r>
               <w:rPr>
                 <w:lang w:val="en-GB"/>
               </w:rPr>
               <w:t>pizzaId</w:t>
             </w:r>
-            <w:proofErr w:type="spellEnd"/>
           </w:p>
         </w:tc>
         <w:tc>
@@ -2108,35 +2206,20 @@
             <w:gridSpan w:val="3"/>
           </w:tcPr>
           <w:p>
-            <w:proofErr w:type="spellStart"/>
             <w:r>
               <w:t>pizzaId</w:t>
             </w:r>
-            <w:proofErr w:type="spellEnd"/>
             <w:r>
               <w:t xml:space="preserve"> heeft relatie met </w:t>
             </w:r>
-            <w:proofErr w:type="spellStart"/>
-            <w:r>
-              <w:t>pizza</w:t>
-            </w:r>
-            <w:r>
-              <w:t>ID</w:t>
-            </w:r>
-            <w:proofErr w:type="spellEnd"/>
+            <w:r>
+              <w:t>pizzaID</w:t>
+            </w:r>
             <w:r>
               <w:t xml:space="preserve"> uit</w:t>
             </w:r>
             <w:r>
-              <w:t xml:space="preserve"> te tabel (</w:t>
-            </w:r>
-            <w:proofErr w:type="spellStart"/>
-            <w:r>
-              <w:t>pizzas</w:t>
-            </w:r>
-            <w:proofErr w:type="spellEnd"/>
-            <w:r>
-              <w:t>).</w:t>
+              <w:t xml:space="preserve"> te tabel (pizzas).</w:t>
             </w:r>
           </w:p>
         </w:tc>

</xml_diff>